<commit_message>
Script testing and theory dsp parts
</commit_message>
<xml_diff>
--- a/Documents/Effects of Bass Pickups on Pitch Detection and Shifting.docx
+++ b/Documents/Effects of Bass Pickups on Pitch Detection and Shifting.docx
@@ -489,7 +489,7 @@
                         </a:ln>
                         <a:extLst>
                           <a:ext uri="{909E8E84-426E-40dd-AFC4-6F175D3DCCD1}">
-                            <a14:hiddenFill xmlns:pic="http://schemas.openxmlformats.org/drawingml/2006/picture" xmlns:adec="http://schemas.microsoft.com/office/drawing/2017/decorative" xmlns:c="http://schemas.openxmlformats.org/drawingml/2006/chart" xmlns:a14="http://schemas.microsoft.com/office/drawing/2010/main" xmlns:w="http://schemas.openxmlformats.org/wordprocessingml/2006/main" xmlns:w10="urn:schemas-microsoft-com:office:word" xmlns:v="urn:schemas-microsoft-com:vml" xmlns:o="urn:schemas-microsoft-com:office:office" xmlns:mv="urn:schemas-microsoft-com:mac:vml" xmlns:mo="http://schemas.microsoft.com/office/mac/office/2008/main" xmlns="" xmlns:arto="http://schemas.microsoft.com/office/word/2006/arto">
+                            <a14:hiddenFill xmlns:arto="http://schemas.microsoft.com/office/word/2006/arto" xmlns="" xmlns:mo="http://schemas.microsoft.com/office/mac/office/2008/main" xmlns:mv="urn:schemas-microsoft-com:mac:vml" xmlns:o="urn:schemas-microsoft-com:office:office" xmlns:v="urn:schemas-microsoft-com:vml" xmlns:w10="urn:schemas-microsoft-com:office:word" xmlns:w="http://schemas.openxmlformats.org/wordprocessingml/2006/main" xmlns:a14="http://schemas.microsoft.com/office/drawing/2010/main" xmlns:c="http://schemas.openxmlformats.org/drawingml/2006/chart" xmlns:adec="http://schemas.microsoft.com/office/drawing/2017/decorative" xmlns:pic="http://schemas.openxmlformats.org/drawingml/2006/picture">
                               <a:noFill/>
                             </a14:hiddenFill>
                           </a:ext>
@@ -543,6 +543,9 @@
     </w:p>
     <w:p/>
     <w:p>
+      <w:pPr>
+        <w:spacing w:line="240" w:lineRule="auto"/>
+      </w:pPr>
       <w:r>
         <w:t xml:space="preserve">The aim </w:t>
       </w:r>
@@ -595,8 +598,15 @@
         <w:t xml:space="preserve">The main goal of the research is to aid in developing embedded effects for bass guitar without any compromise in sonic quality. </w:t>
       </w:r>
     </w:p>
-    <w:p/>
-    <w:p>
+    <w:p>
+      <w:pPr>
+        <w:spacing w:line="240" w:lineRule="auto"/>
+      </w:pPr>
+    </w:p>
+    <w:p>
+      <w:pPr>
+        <w:spacing w:line="240" w:lineRule="auto"/>
+      </w:pPr>
       <w:r>
         <w:t>This</w:t>
       </w:r>
@@ -793,9 +803,14 @@
         <w:t xml:space="preserve"> </w:t>
       </w:r>
     </w:p>
-    <w:p/>
-    <w:p>
-      <w:pPr>
+    <w:p>
+      <w:pPr>
+        <w:spacing w:line="240" w:lineRule="auto"/>
+      </w:pPr>
+    </w:p>
+    <w:p>
+      <w:pPr>
+        <w:spacing w:line="240" w:lineRule="auto"/>
         <w:sectPr>
           <w:headerReference w:type="default" r:id="rId17"/>
           <w:pgSz w:w="11906" w:h="16838" w:code="9"/>
@@ -838,11 +853,7 @@
         <w:t xml:space="preserve"> and </w:t>
       </w:r>
       <w:r>
-        <w:t xml:space="preserve">an Ernie Ball piezo bridge </w:t>
-      </w:r>
-      <w:r>
-        <w:lastRenderedPageBreak/>
-        <w:t>pickup</w:t>
+        <w:t>an Ernie Ball piezo bridge pickup</w:t>
       </w:r>
       <w:r>
         <w:t>.</w:t>
@@ -944,6 +955,7 @@
     <w:p>
       <w:pPr>
         <w:pStyle w:val="TableofContentsHeading"/>
+        <w:spacing w:line="240" w:lineRule="auto"/>
         <w:jc w:val="both"/>
         <w:rPr>
           <w:lang w:val="en-US"/>
@@ -3354,6 +3366,12 @@
         <w:rPr>
           <w:lang w:eastAsia="en-US"/>
         </w:rPr>
+        <w:t>.</w:t>
+      </w:r>
+      <w:r>
+        <w:rPr>
+          <w:lang w:eastAsia="en-US"/>
+        </w:rPr>
         <w:t>)</w:t>
       </w:r>
       <w:r>
@@ -3906,13 +3924,6 @@
     </w:p>
     <w:p>
       <w:pPr>
-        <w:rPr>
-          <w:lang w:eastAsia="en-US"/>
-        </w:rPr>
-      </w:pPr>
-    </w:p>
-    <w:p>
-      <w:pPr>
         <w:pStyle w:val="Heading1"/>
         <w:jc w:val="both"/>
         <w:rPr>
@@ -4041,14 +4052,253 @@
         <w:rPr>
           <w:lang w:val="en-US"/>
         </w:rPr>
-        <w:t>Octaver</w:t>
-      </w:r>
-      <w:r>
-        <w:rPr>
-          <w:lang w:val="en-US"/>
-        </w:rPr>
-        <w:t xml:space="preserve"> Algorithm and Model</w:t>
-      </w:r>
+        <w:t xml:space="preserve">Digital Signal Processing </w:t>
+      </w:r>
+    </w:p>
+    <w:p>
+      <w:pPr>
+        <w:rPr>
+          <w:lang w:eastAsia="en-US"/>
+        </w:rPr>
+      </w:pPr>
+      <w:r>
+        <w:rPr>
+          <w:lang w:eastAsia="en-US"/>
+        </w:rPr>
+        <w:t xml:space="preserve">Digital signal processing is </w:t>
+      </w:r>
+      <w:r>
+        <w:rPr>
+          <w:lang w:eastAsia="en-US"/>
+        </w:rPr>
+        <w:t xml:space="preserve">a commonly used technique to </w:t>
+      </w:r>
+      <w:r>
+        <w:rPr>
+          <w:lang w:eastAsia="en-US"/>
+        </w:rPr>
+        <w:t xml:space="preserve">analyze and alter </w:t>
+      </w:r>
+      <w:r>
+        <w:rPr>
+          <w:lang w:eastAsia="en-US"/>
+        </w:rPr>
+        <w:t>real world signals such as sounds, measurements, and data.</w:t>
+      </w:r>
+      <w:r>
+        <w:rPr>
+          <w:lang w:eastAsia="en-US"/>
+        </w:rPr>
+        <w:t xml:space="preserve"> </w:t>
+      </w:r>
+      <w:r>
+        <w:rPr>
+          <w:lang w:eastAsia="en-US"/>
+        </w:rPr>
+        <w:t xml:space="preserve">Analog </w:t>
+      </w:r>
+      <w:r>
+        <w:rPr>
+          <w:lang w:eastAsia="en-US"/>
+        </w:rPr>
+        <w:t>signals</w:t>
+      </w:r>
+      <w:r>
+        <w:rPr>
+          <w:lang w:eastAsia="en-US"/>
+        </w:rPr>
+        <w:t xml:space="preserve"> are discretized digitally using Analog-to-Digital</w:t>
+      </w:r>
+      <w:r>
+        <w:rPr>
+          <w:lang w:eastAsia="en-US"/>
+        </w:rPr>
+        <w:t xml:space="preserve"> </w:t>
+      </w:r>
+      <w:r>
+        <w:rPr>
+          <w:lang w:eastAsia="en-US"/>
+        </w:rPr>
+        <w:t>converts and using fundamental mathematical functions, the data is manipulated</w:t>
+      </w:r>
+      <w:r>
+        <w:rPr>
+          <w:lang w:eastAsia="en-US"/>
+        </w:rPr>
+        <w:t xml:space="preserve"> [2.]</w:t>
+      </w:r>
+      <w:r>
+        <w:rPr>
+          <w:lang w:eastAsia="en-US"/>
+        </w:rPr>
+        <w:t xml:space="preserve"> </w:t>
+      </w:r>
+      <w:r>
+        <w:rPr>
+          <w:lang w:eastAsia="en-US"/>
+        </w:rPr>
+        <w:t>To discretize analog signals, the signal is sampled frequent instances</w:t>
+      </w:r>
+      <w:r>
+        <w:rPr>
+          <w:lang w:eastAsia="en-US"/>
+        </w:rPr>
+        <w:t xml:space="preserve">. The rate at which these instances are captured is </w:t>
+      </w:r>
+      <w:r>
+        <w:rPr>
+          <w:lang w:eastAsia="en-US"/>
+        </w:rPr>
+        <w:t>known as the sampling frequency (</w:t>
+      </w:r>
+      <w:r>
+        <w:rPr>
+          <w:i/>
+          <w:iCs/>
+          <w:lang w:eastAsia="en-US"/>
+        </w:rPr>
+        <w:t>F</w:t>
+      </w:r>
+      <w:r>
+        <w:rPr>
+          <w:i/>
+          <w:iCs/>
+          <w:vertAlign w:val="subscript"/>
+          <w:lang w:eastAsia="en-US"/>
+        </w:rPr>
+        <w:t>s</w:t>
+      </w:r>
+      <w:r>
+        <w:rPr>
+          <w:lang w:eastAsia="en-US"/>
+        </w:rPr>
+        <w:t>)</w:t>
+      </w:r>
+      <w:r>
+        <w:rPr>
+          <w:i/>
+          <w:iCs/>
+          <w:lang w:eastAsia="en-US"/>
+        </w:rPr>
+        <w:t xml:space="preserve"> </w:t>
+      </w:r>
+      <w:r>
+        <w:rPr>
+          <w:lang w:eastAsia="en-US"/>
+        </w:rPr>
+        <w:t>[3</w:t>
+      </w:r>
+      <w:r>
+        <w:rPr>
+          <w:i/>
+          <w:iCs/>
+          <w:lang w:eastAsia="en-US"/>
+        </w:rPr>
+        <w:t>.</w:t>
+      </w:r>
+      <w:r>
+        <w:rPr>
+          <w:lang w:eastAsia="en-US"/>
+        </w:rPr>
+        <w:t>] According to the Nyquist</w:t>
+      </w:r>
+      <w:r>
+        <w:rPr>
+          <w:lang w:eastAsia="en-US"/>
+        </w:rPr>
+        <w:t xml:space="preserve">-Shannon sampling theorem, an analog signal can be </w:t>
+      </w:r>
+      <w:r>
+        <w:rPr>
+          <w:lang w:eastAsia="en-US"/>
+        </w:rPr>
+        <w:t xml:space="preserve">accurately reconstructed if the sampling frequency is more than twice the </w:t>
+      </w:r>
+      <w:r>
+        <w:rPr>
+          <w:lang w:eastAsia="en-US"/>
+        </w:rPr>
+        <w:t xml:space="preserve">maximum </w:t>
+      </w:r>
+      <w:r>
+        <w:rPr>
+          <w:lang w:eastAsia="en-US"/>
+        </w:rPr>
+        <w:t>frequency of the sample</w:t>
+      </w:r>
+      <w:r>
+        <w:rPr>
+          <w:lang w:eastAsia="en-US"/>
+        </w:rPr>
+        <w:t xml:space="preserve"> [4]. </w:t>
+      </w:r>
+    </w:p>
+    <w:p>
+      <w:pPr>
+        <w:rPr>
+          <w:lang w:eastAsia="en-US"/>
+        </w:rPr>
+      </w:pPr>
+    </w:p>
+    <w:p>
+      <w:pPr>
+        <w:rPr>
+          <w:lang w:eastAsia="en-US"/>
+        </w:rPr>
+      </w:pPr>
+      <w:r>
+        <w:rPr>
+          <w:lang w:eastAsia="en-US"/>
+        </w:rPr>
+        <w:lastRenderedPageBreak/>
+        <w:t>A significant concept in Digital Signal Processing is windowing and hop size.</w:t>
+      </w:r>
+      <w:r>
+        <w:rPr>
+          <w:lang w:eastAsia="en-US"/>
+        </w:rPr>
+        <w:t xml:space="preserve"> </w:t>
+      </w:r>
+      <w:r>
+        <w:rPr>
+          <w:lang w:eastAsia="en-US"/>
+        </w:rPr>
+        <w:t xml:space="preserve">Windowing enables performing operations in smaller </w:t>
+      </w:r>
+      <w:r>
+        <w:rPr>
+          <w:lang w:eastAsia="en-US"/>
+        </w:rPr>
+        <w:t>portions of samples, therefore requiring less processing power.</w:t>
+      </w:r>
+    </w:p>
+    <w:p>
+      <w:pPr>
+        <w:rPr>
+          <w:lang w:eastAsia="en-US"/>
+        </w:rPr>
+      </w:pPr>
+    </w:p>
+    <w:p>
+      <w:pPr>
+        <w:rPr>
+          <w:lang w:eastAsia="en-US"/>
+        </w:rPr>
+      </w:pPr>
+    </w:p>
+    <w:p>
+      <w:pPr>
+        <w:rPr>
+          <w:lang w:eastAsia="en-US"/>
+        </w:rPr>
+      </w:pPr>
+    </w:p>
+    <w:p>
+      <w:pPr>
+        <w:rPr>
+          <w:lang w:eastAsia="en-US"/>
+        </w:rPr>
+      </w:pPr>
     </w:p>
     <w:p>
       <w:pPr>
@@ -4123,7 +4373,25 @@
         <w:rPr>
           <w:lang w:val="en-US"/>
         </w:rPr>
-        <w:t>figure 1</w:t>
+        <w:t>figu</w:t>
+      </w:r>
+      <w:r>
+        <w:rPr>
+          <w:lang w:val="en-US"/>
+        </w:rPr>
+        <w:t>r</w:t>
+      </w:r>
+      <w:r>
+        <w:rPr>
+          <w:lang w:val="en-US"/>
+        </w:rPr>
+        <w:t>e</w:t>
+      </w:r>
+      <w:r>
+        <w:rPr>
+          <w:lang w:val="en-US"/>
+        </w:rPr>
+        <w:t xml:space="preserve"> 1</w:t>
       </w:r>
       <w:r>
         <w:rPr>
@@ -4164,7 +4432,6 @@
           <w:noProof/>
           <w:lang w:val="en-US" w:eastAsia="en-GB"/>
         </w:rPr>
-        <w:lastRenderedPageBreak/>
         <w:drawing>
           <wp:inline distT="0" distB="0" distL="0" distR="0" wp14:anchorId="03088906" wp14:editId="797D52BD">
             <wp:extent cx="5400040" cy="2649220"/>
@@ -4385,6 +4652,7 @@
           <w:noProof/>
           <w:lang w:val="en-US" w:eastAsia="en-GB"/>
         </w:rPr>
+        <w:lastRenderedPageBreak/>
         <w:drawing>
           <wp:inline distT="0" distB="0" distL="0" distR="0" wp14:anchorId="57DC1944" wp14:editId="31C2392B">
             <wp:extent cx="3610729" cy="2635250"/>
@@ -4488,312 +4756,304 @@
         <w:rPr>
           <w:lang w:val="en-US"/>
         </w:rPr>
-        <w:t xml:space="preserve">If the names of the built-in styles appear in a language other than English, you can change the default language of the Office package. To do this, select Office </w:t>
-      </w:r>
+        <w:t xml:space="preserve">If the names of the built-in styles appear in a language other than English, you can change the default language of the Office package. To do this, select Office and Graphics / Office 2016 Language preferences from the </w:t>
+      </w:r>
+      <w:r>
+        <w:rPr>
+          <w:lang w:val="en-US"/>
+        </w:rPr>
+        <w:t xml:space="preserve">operating system’s </w:t>
+      </w:r>
+      <w:r>
+        <w:rPr>
+          <w:lang w:val="en-US"/>
+        </w:rPr>
+        <w:t>Windows menu, and choose English as the editing language.</w:t>
+      </w:r>
+    </w:p>
+    <w:p>
+      <w:pPr>
+        <w:pStyle w:val="Heading2"/>
+        <w:jc w:val="both"/>
+        <w:rPr>
+          <w:lang w:val="en-US"/>
+        </w:rPr>
+      </w:pPr>
+      <w:r>
+        <w:rPr>
+          <w:lang w:val="en-US"/>
+        </w:rPr>
+        <w:t>Octaver Algorithm and Model</w:t>
+      </w:r>
+    </w:p>
+    <w:p>
+      <w:pPr>
+        <w:pStyle w:val="BodyText"/>
+        <w:jc w:val="both"/>
+        <w:rPr>
+          <w:lang w:val="en-US"/>
+        </w:rPr>
+      </w:pPr>
+      <w:r>
+        <w:rPr>
+          <w:lang w:val="en-US"/>
+        </w:rPr>
+        <w:t>If subheadings are used, there should be at least two of them.</w:t>
+      </w:r>
+    </w:p>
+    <w:bookmarkEnd w:id="3"/>
+    <w:p>
+      <w:pPr>
+        <w:pStyle w:val="Heading1"/>
+        <w:jc w:val="both"/>
+        <w:rPr>
+          <w:lang w:val="en-US"/>
+        </w:rPr>
+      </w:pPr>
+      <w:r>
+        <w:rPr>
+          <w:lang w:val="en-US"/>
+        </w:rPr>
+        <w:t>Testing Pre</w:t>
+      </w:r>
+      <w:r>
+        <w:rPr>
+          <w:lang w:val="en-US"/>
+        </w:rPr>
+        <w:t>r</w:t>
+      </w:r>
+      <w:r>
+        <w:rPr>
+          <w:lang w:val="en-US"/>
+        </w:rPr>
+        <w:t xml:space="preserve">equisites and Methods </w:t>
+      </w:r>
+    </w:p>
+    <w:p>
+      <w:pPr>
+        <w:pStyle w:val="Heading2"/>
+        <w:jc w:val="both"/>
+        <w:rPr>
+          <w:lang w:val="en-US"/>
+        </w:rPr>
+      </w:pPr>
+      <w:bookmarkStart w:id="4" w:name="_Toc68862906"/>
+      <w:r>
+        <w:rPr>
+          <w:lang w:val="en-US"/>
+        </w:rPr>
+        <w:t>Tables</w:t>
+      </w:r>
+      <w:bookmarkEnd w:id="4"/>
+    </w:p>
+    <w:p>
+      <w:pPr>
+        <w:pStyle w:val="BodyText"/>
+        <w:jc w:val="both"/>
+        <w:rPr>
+          <w:lang w:val="en-US"/>
+        </w:rPr>
+      </w:pPr>
+      <w:r>
+        <w:rPr>
+          <w:lang w:val="en-US"/>
+        </w:rPr>
+        <w:t>There must always be text or a new subheading below each heading. Do not place a figure or table below a heading with no text in between.</w:t>
+      </w:r>
+    </w:p>
+    <w:p>
+      <w:pPr>
+        <w:pStyle w:val="BodyText"/>
+        <w:jc w:val="both"/>
+        <w:rPr>
+          <w:lang w:val="en-US"/>
+        </w:rPr>
+      </w:pPr>
+      <w:r>
+        <w:rPr>
+          <w:lang w:val="en-US"/>
+        </w:rPr>
+        <w:fldChar w:fldCharType="begin"/>
+      </w:r>
+      <w:r>
+        <w:rPr>
+          <w:lang w:val="en-US"/>
+        </w:rPr>
+        <w:instrText xml:space="preserve"> REF _Ref64471840 \h </w:instrText>
+      </w:r>
+      <w:r>
+        <w:rPr>
+          <w:lang w:val="en-US"/>
+        </w:rPr>
+        <w:instrText xml:space="preserve"> \* MERGEFORMAT </w:instrText>
+      </w:r>
+      <w:r>
+        <w:rPr>
+          <w:lang w:val="en-US"/>
+        </w:rPr>
+      </w:r>
+      <w:r>
+        <w:rPr>
+          <w:lang w:val="en-US"/>
+        </w:rPr>
+        <w:fldChar w:fldCharType="separate"/>
+      </w:r>
+      <w:r>
+        <w:rPr>
+          <w:lang w:val="en-US"/>
+        </w:rPr>
+        <w:t>Table 1</w:t>
+      </w:r>
+      <w:r>
+        <w:rPr>
+          <w:lang w:val="en-US"/>
+        </w:rPr>
+        <w:fldChar w:fldCharType="end"/>
+      </w:r>
+      <w:r>
+        <w:rPr>
+          <w:lang w:val="en-US"/>
+        </w:rPr>
+        <w:t xml:space="preserve"> shows</w:t>
+      </w:r>
+      <w:r>
+        <w:rPr>
+          <w:lang w:val="en-US"/>
+        </w:rPr>
+        <w:t xml:space="preserve"> an example of a table create</w:t>
+      </w:r>
+      <w:r>
+        <w:rPr>
+          <w:lang w:val="en-US"/>
+        </w:rPr>
+        <w:t>d</w:t>
+      </w:r>
+      <w:r>
+        <w:rPr>
+          <w:lang w:val="en-US"/>
+        </w:rPr>
+        <w:t xml:space="preserve"> </w:t>
+      </w:r>
+      <w:r>
+        <w:rPr>
+          <w:lang w:val="en-US"/>
+        </w:rPr>
+        <w:t>with</w:t>
+      </w:r>
+      <w:r>
+        <w:rPr>
+          <w:lang w:val="en-US"/>
+        </w:rPr>
+        <w:t xml:space="preserve"> </w:t>
+      </w:r>
+      <w:r>
+        <w:rPr>
+          <w:lang w:val="en-US"/>
+        </w:rPr>
+        <w:t>Word</w:t>
+      </w:r>
+      <w:r>
+        <w:rPr>
+          <w:lang w:val="en-US"/>
+        </w:rPr>
+        <w:t>. Use</w:t>
+      </w:r>
+      <w:r>
+        <w:rPr>
+          <w:lang w:val="en-US"/>
+        </w:rPr>
+        <w:t xml:space="preserve"> </w:t>
+      </w:r>
+      <w:r>
+        <w:rPr>
+          <w:lang w:val="en-US"/>
+        </w:rPr>
+        <w:t>“Table content”</w:t>
+      </w:r>
+      <w:r>
+        <w:rPr>
+          <w:lang w:val="en-US"/>
+        </w:rPr>
+        <w:t xml:space="preserve"> style to achieve the tighter spacing used in the tables. </w:t>
+      </w:r>
+      <w:r>
+        <w:rPr>
+          <w:lang w:val="en-US"/>
+        </w:rPr>
+        <w:t>Also, place a</w:t>
+      </w:r>
+      <w:r>
+        <w:rPr>
+          <w:lang w:val="en-US"/>
+        </w:rPr>
+        <w:t xml:space="preserve"> </w:t>
+      </w:r>
+      <w:r>
+        <w:rPr>
+          <w:lang w:val="en-US"/>
+        </w:rPr>
+        <w:t>caption</w:t>
+      </w:r>
+      <w:r>
+        <w:rPr>
+          <w:lang w:val="en-US"/>
+        </w:rPr>
+        <w:t xml:space="preserve"> above each table</w:t>
+      </w:r>
+      <w:r>
+        <w:rPr>
+          <w:lang w:val="en-US"/>
+        </w:rPr>
+        <w:t>.</w:t>
+      </w:r>
+    </w:p>
+    <w:p>
+      <w:pPr>
+        <w:pStyle w:val="Tablecaption"/>
+        <w:jc w:val="both"/>
+        <w:rPr>
+          <w:lang w:val="en-US"/>
+        </w:rPr>
+      </w:pPr>
+      <w:bookmarkStart w:id="5" w:name="_Ref64471840"/>
       <w:r>
         <w:rPr>
           <w:lang w:val="en-US"/>
         </w:rPr>
         <w:lastRenderedPageBreak/>
-        <w:t xml:space="preserve">and Graphics / Office 2016 Language preferences from the </w:t>
-      </w:r>
-      <w:r>
-        <w:rPr>
-          <w:lang w:val="en-US"/>
-        </w:rPr>
-        <w:t xml:space="preserve">operating system’s </w:t>
-      </w:r>
-      <w:r>
-        <w:rPr>
-          <w:lang w:val="en-US"/>
-        </w:rPr>
-        <w:t>Windows menu, and choose English as the editing language.</w:t>
-      </w:r>
-    </w:p>
-    <w:p>
-      <w:pPr>
-        <w:pStyle w:val="Heading2"/>
-        <w:jc w:val="both"/>
-        <w:rPr>
-          <w:lang w:val="en-US"/>
-        </w:rPr>
-      </w:pPr>
-      <w:bookmarkStart w:id="4" w:name="_Toc68862904"/>
-      <w:r>
-        <w:rPr>
-          <w:lang w:val="en-US"/>
-        </w:rPr>
-        <w:t>Subheading</w:t>
-      </w:r>
-      <w:bookmarkEnd w:id="4"/>
-    </w:p>
-    <w:p>
-      <w:pPr>
-        <w:pStyle w:val="BodyText"/>
-        <w:jc w:val="both"/>
-        <w:rPr>
-          <w:lang w:val="en-US"/>
-        </w:rPr>
-      </w:pPr>
-      <w:r>
-        <w:rPr>
-          <w:lang w:val="en-US"/>
-        </w:rPr>
-        <w:t>If subheadings are used, there should be at least two of them.</w:t>
-      </w:r>
-    </w:p>
-    <w:bookmarkEnd w:id="3"/>
-    <w:p>
-      <w:pPr>
-        <w:pStyle w:val="Heading1"/>
-        <w:jc w:val="both"/>
-        <w:rPr>
-          <w:lang w:val="en-US"/>
-        </w:rPr>
-      </w:pPr>
-      <w:r>
-        <w:rPr>
-          <w:lang w:val="en-US"/>
-        </w:rPr>
-        <w:t>Testing Pre</w:t>
-      </w:r>
-      <w:r>
-        <w:rPr>
-          <w:lang w:val="en-US"/>
-        </w:rPr>
-        <w:t>r</w:t>
-      </w:r>
-      <w:r>
-        <w:rPr>
-          <w:lang w:val="en-US"/>
-        </w:rPr>
-        <w:t xml:space="preserve">equisites and Methods </w:t>
-      </w:r>
-    </w:p>
-    <w:p>
-      <w:pPr>
-        <w:pStyle w:val="Heading2"/>
-        <w:jc w:val="both"/>
-        <w:rPr>
-          <w:lang w:val="en-US"/>
-        </w:rPr>
-      </w:pPr>
-      <w:bookmarkStart w:id="5" w:name="_Toc68862906"/>
-      <w:r>
-        <w:rPr>
-          <w:lang w:val="en-US"/>
-        </w:rPr>
-        <w:t>Tables</w:t>
+        <w:t xml:space="preserve">Table </w:t>
+      </w:r>
+      <w:r>
+        <w:rPr>
+          <w:lang w:val="en-US"/>
+        </w:rPr>
+        <w:fldChar w:fldCharType="begin"/>
+      </w:r>
+      <w:r>
+        <w:rPr>
+          <w:lang w:val="en-US"/>
+        </w:rPr>
+        <w:instrText xml:space="preserve"> SEQ Table \* ARABIC </w:instrText>
+      </w:r>
+      <w:r>
+        <w:rPr>
+          <w:lang w:val="en-US"/>
+        </w:rPr>
+        <w:fldChar w:fldCharType="separate"/>
+      </w:r>
+      <w:r>
+        <w:rPr>
+          <w:lang w:val="en-US"/>
+        </w:rPr>
+        <w:t>1</w:t>
+      </w:r>
+      <w:r>
+        <w:rPr>
+          <w:lang w:val="en-US"/>
+        </w:rPr>
+        <w:fldChar w:fldCharType="end"/>
       </w:r>
       <w:bookmarkEnd w:id="5"/>
-    </w:p>
-    <w:p>
-      <w:pPr>
-        <w:pStyle w:val="BodyText"/>
-        <w:jc w:val="both"/>
-        <w:rPr>
-          <w:lang w:val="en-US"/>
-        </w:rPr>
-      </w:pPr>
-      <w:r>
-        <w:rPr>
-          <w:lang w:val="en-US"/>
-        </w:rPr>
-        <w:t>There must always be text or a new subheading below each heading. Do not place a figure or table below a heading with no text in between.</w:t>
-      </w:r>
-    </w:p>
-    <w:p>
-      <w:pPr>
-        <w:pStyle w:val="BodyText"/>
-        <w:jc w:val="both"/>
-        <w:rPr>
-          <w:lang w:val="en-US"/>
-        </w:rPr>
-      </w:pPr>
-      <w:r>
-        <w:rPr>
-          <w:lang w:val="en-US"/>
-        </w:rPr>
-        <w:fldChar w:fldCharType="begin"/>
-      </w:r>
-      <w:r>
-        <w:rPr>
-          <w:lang w:val="en-US"/>
-        </w:rPr>
-        <w:instrText xml:space="preserve"> REF _Ref64471840 \h </w:instrText>
-      </w:r>
-      <w:r>
-        <w:rPr>
-          <w:lang w:val="en-US"/>
-        </w:rPr>
-        <w:instrText xml:space="preserve"> \* MERGEFORMAT </w:instrText>
-      </w:r>
-      <w:r>
-        <w:rPr>
-          <w:lang w:val="en-US"/>
-        </w:rPr>
-      </w:r>
-      <w:r>
-        <w:rPr>
-          <w:lang w:val="en-US"/>
-        </w:rPr>
-        <w:fldChar w:fldCharType="separate"/>
-      </w:r>
-      <w:r>
-        <w:rPr>
-          <w:lang w:val="en-US"/>
-        </w:rPr>
-        <w:t>Table 1</w:t>
-      </w:r>
-      <w:r>
-        <w:rPr>
-          <w:lang w:val="en-US"/>
-        </w:rPr>
-        <w:fldChar w:fldCharType="end"/>
-      </w:r>
-      <w:r>
-        <w:rPr>
-          <w:lang w:val="en-US"/>
-        </w:rPr>
-        <w:t xml:space="preserve"> shows</w:t>
-      </w:r>
-      <w:r>
-        <w:rPr>
-          <w:lang w:val="en-US"/>
-        </w:rPr>
-        <w:t xml:space="preserve"> an example of a table create</w:t>
-      </w:r>
-      <w:r>
-        <w:rPr>
-          <w:lang w:val="en-US"/>
-        </w:rPr>
-        <w:t>d</w:t>
-      </w:r>
-      <w:r>
-        <w:rPr>
-          <w:lang w:val="en-US"/>
-        </w:rPr>
-        <w:t xml:space="preserve"> </w:t>
-      </w:r>
-      <w:r>
-        <w:rPr>
-          <w:lang w:val="en-US"/>
-        </w:rPr>
-        <w:t>with</w:t>
-      </w:r>
-      <w:r>
-        <w:rPr>
-          <w:lang w:val="en-US"/>
-        </w:rPr>
-        <w:t xml:space="preserve"> </w:t>
-      </w:r>
-      <w:r>
-        <w:rPr>
-          <w:lang w:val="en-US"/>
-        </w:rPr>
-        <w:t>Word</w:t>
-      </w:r>
-      <w:r>
-        <w:rPr>
-          <w:lang w:val="en-US"/>
-        </w:rPr>
-        <w:t>. Use</w:t>
-      </w:r>
-      <w:r>
-        <w:rPr>
-          <w:lang w:val="en-US"/>
-        </w:rPr>
-        <w:t xml:space="preserve"> </w:t>
-      </w:r>
-      <w:r>
-        <w:rPr>
-          <w:lang w:val="en-US"/>
-        </w:rPr>
-        <w:t>“Table content”</w:t>
-      </w:r>
-      <w:r>
-        <w:rPr>
-          <w:lang w:val="en-US"/>
-        </w:rPr>
-        <w:t xml:space="preserve"> style to achieve the tighter spacing used in the tables. </w:t>
-      </w:r>
-      <w:r>
-        <w:rPr>
-          <w:lang w:val="en-US"/>
-        </w:rPr>
-        <w:t>Also, place a</w:t>
-      </w:r>
-      <w:r>
-        <w:rPr>
-          <w:lang w:val="en-US"/>
-        </w:rPr>
-        <w:t xml:space="preserve"> </w:t>
-      </w:r>
-      <w:r>
-        <w:rPr>
-          <w:lang w:val="en-US"/>
-        </w:rPr>
-        <w:t>caption</w:t>
-      </w:r>
-      <w:r>
-        <w:rPr>
-          <w:lang w:val="en-US"/>
-        </w:rPr>
-        <w:t xml:space="preserve"> above each table</w:t>
-      </w:r>
-      <w:r>
-        <w:rPr>
-          <w:lang w:val="en-US"/>
-        </w:rPr>
-        <w:t>.</w:t>
-      </w:r>
-    </w:p>
-    <w:p>
-      <w:pPr>
-        <w:pStyle w:val="Tablecaption"/>
-        <w:jc w:val="both"/>
-        <w:rPr>
-          <w:lang w:val="en-US"/>
-        </w:rPr>
-      </w:pPr>
-      <w:bookmarkStart w:id="6" w:name="_Ref64471840"/>
-      <w:r>
-        <w:rPr>
-          <w:lang w:val="en-US"/>
-        </w:rPr>
-        <w:t xml:space="preserve">Table </w:t>
-      </w:r>
-      <w:r>
-        <w:rPr>
-          <w:lang w:val="en-US"/>
-        </w:rPr>
-        <w:fldChar w:fldCharType="begin"/>
-      </w:r>
-      <w:r>
-        <w:rPr>
-          <w:lang w:val="en-US"/>
-        </w:rPr>
-        <w:instrText xml:space="preserve"> SEQ Table \* ARABIC </w:instrText>
-      </w:r>
-      <w:r>
-        <w:rPr>
-          <w:lang w:val="en-US"/>
-        </w:rPr>
-        <w:fldChar w:fldCharType="separate"/>
-      </w:r>
-      <w:r>
-        <w:rPr>
-          <w:lang w:val="en-US"/>
-        </w:rPr>
-        <w:t>1</w:t>
-      </w:r>
-      <w:r>
-        <w:rPr>
-          <w:lang w:val="en-US"/>
-        </w:rPr>
-        <w:fldChar w:fldCharType="end"/>
-      </w:r>
-      <w:bookmarkEnd w:id="6"/>
       <w:r>
         <w:rPr>
           <w:lang w:val="en-US"/>
@@ -5268,7 +5528,6 @@
           <w:noProof/>
           <w:lang w:val="en-US" w:eastAsia="en-GB"/>
         </w:rPr>
-        <w:lastRenderedPageBreak/>
         <w:drawing>
           <wp:inline distT="0" distB="0" distL="0" distR="0" wp14:anchorId="0317FCF1" wp14:editId="4A4F669E">
             <wp:extent cx="2990850" cy="2182838"/>
@@ -5314,7 +5573,7 @@
           <w:lang w:val="en-US"/>
         </w:rPr>
       </w:pPr>
-      <w:bookmarkStart w:id="7" w:name="_Ref65673676"/>
+      <w:bookmarkStart w:id="6" w:name="_Ref65673676"/>
       <w:r>
         <w:rPr>
           <w:lang w:val="en-US"/>
@@ -5351,13 +5610,51 @@
         </w:rPr>
         <w:fldChar w:fldCharType="end"/>
       </w:r>
+      <w:bookmarkEnd w:id="6"/>
+      <w:r>
+        <w:rPr>
+          <w:lang w:val="en-US"/>
+        </w:rPr>
+        <w:t>. Entering the data for table caption.</w:t>
+      </w:r>
+    </w:p>
+    <w:p>
+      <w:pPr>
+        <w:pStyle w:val="BodyText"/>
+        <w:jc w:val="both"/>
+        <w:rPr>
+          <w:lang w:val="en-US"/>
+        </w:rPr>
+      </w:pPr>
+      <w:r>
+        <w:rPr>
+          <w:lang w:val="en-US"/>
+        </w:rPr>
+        <w:t>When a table caption has been created, change its style to Table caption.</w:t>
+      </w:r>
+    </w:p>
+    <w:p>
+      <w:pPr>
+        <w:pStyle w:val="Heading3"/>
+        <w:jc w:val="both"/>
+        <w:rPr>
+          <w:lang w:val="en-US"/>
+        </w:rPr>
+      </w:pPr>
+      <w:bookmarkStart w:id="7" w:name="_Toc68862907"/>
+      <w:r>
+        <w:rPr>
+          <w:lang w:val="en-US"/>
+        </w:rPr>
+        <w:t>How to Create T</w:t>
+      </w:r>
+      <w:r>
+        <w:rPr>
+          <w:lang w:val="en-US"/>
+        </w:rPr>
+        <w:t>ables in Word</w:t>
+      </w:r>
       <w:bookmarkEnd w:id="7"/>
-      <w:r>
-        <w:rPr>
-          <w:lang w:val="en-US"/>
-        </w:rPr>
-        <w:t>. Entering the data for table caption.</w:t>
-      </w:r>
     </w:p>
     <w:p>
       <w:pPr>
@@ -5371,44 +5668,6 @@
         <w:rPr>
           <w:lang w:val="en-US"/>
         </w:rPr>
-        <w:t>When a table caption has been created, change its style to Table caption.</w:t>
-      </w:r>
-    </w:p>
-    <w:p>
-      <w:pPr>
-        <w:pStyle w:val="Heading3"/>
-        <w:jc w:val="both"/>
-        <w:rPr>
-          <w:lang w:val="en-US"/>
-        </w:rPr>
-      </w:pPr>
-      <w:bookmarkStart w:id="8" w:name="_Toc68862907"/>
-      <w:r>
-        <w:rPr>
-          <w:lang w:val="en-US"/>
-        </w:rPr>
-        <w:t>How to Create T</w:t>
-      </w:r>
-      <w:r>
-        <w:rPr>
-          <w:lang w:val="en-US"/>
-        </w:rPr>
-        <w:t>ables in Word</w:t>
-      </w:r>
-      <w:bookmarkEnd w:id="8"/>
-    </w:p>
-    <w:p>
-      <w:pPr>
-        <w:pStyle w:val="BodyText"/>
-        <w:jc w:val="both"/>
-        <w:rPr>
-          <w:lang w:val="en-US"/>
-        </w:rPr>
-      </w:pPr>
-      <w:r>
-        <w:rPr>
-          <w:lang w:val="en-US"/>
-        </w:rPr>
         <w:t xml:space="preserve">Create tables using Word's "Add a Table" </w:t>
       </w:r>
       <w:r>
@@ -5472,6 +5731,7 @@
         <w:jc w:val="both"/>
       </w:pPr>
       <w:r>
+        <w:lastRenderedPageBreak/>
         <w:t>Once you ha</w:t>
       </w:r>
       <w:r>
@@ -5589,7 +5849,6 @@
           <w:noProof/>
           <w:lang w:val="en-US" w:eastAsia="en-GB"/>
         </w:rPr>
-        <w:lastRenderedPageBreak/>
         <w:drawing>
           <wp:inline distT="0" distB="0" distL="0" distR="0" wp14:anchorId="632096A9" wp14:editId="7440CB60">
             <wp:extent cx="1847850" cy="910031"/>
@@ -5635,7 +5894,7 @@
           <w:lang w:val="en-US"/>
         </w:rPr>
       </w:pPr>
-      <w:bookmarkStart w:id="9" w:name="_Ref65673713"/>
+      <w:bookmarkStart w:id="8" w:name="_Ref65673713"/>
       <w:r>
         <w:rPr>
           <w:lang w:val="en-US"/>
@@ -5672,13 +5931,57 @@
         </w:rPr>
         <w:fldChar w:fldCharType="end"/>
       </w:r>
+      <w:bookmarkEnd w:id="8"/>
+      <w:r>
+        <w:rPr>
+          <w:lang w:val="en-US"/>
+        </w:rPr>
+        <w:t>. Marking the header row.</w:t>
+      </w:r>
+    </w:p>
+    <w:p>
+      <w:pPr>
+        <w:pStyle w:val="BodyText"/>
+        <w:jc w:val="both"/>
+        <w:rPr>
+          <w:lang w:val="en-US"/>
+        </w:rPr>
+      </w:pPr>
+      <w:r>
+        <w:rPr>
+          <w:lang w:val="en-US"/>
+        </w:rPr>
+        <w:t>A properly marked header row improves the accessibility of the document.</w:t>
+      </w:r>
+    </w:p>
+    <w:p>
+      <w:pPr>
+        <w:pStyle w:val="Heading3"/>
+        <w:jc w:val="both"/>
+        <w:rPr>
+          <w:lang w:val="en-US"/>
+        </w:rPr>
+      </w:pPr>
+      <w:bookmarkStart w:id="9" w:name="_Toc68862908"/>
+      <w:r>
+        <w:rPr>
+          <w:lang w:val="en-US"/>
+        </w:rPr>
+        <w:t xml:space="preserve">Secondary </w:t>
+      </w:r>
+      <w:r>
+        <w:rPr>
+          <w:lang w:val="en-US"/>
+        </w:rPr>
+        <w:t>S</w:t>
+      </w:r>
+      <w:r>
+        <w:rPr>
+          <w:lang w:val="en-US"/>
+        </w:rPr>
+        <w:t>ubheading</w:t>
+      </w:r>
       <w:bookmarkEnd w:id="9"/>
-      <w:r>
-        <w:rPr>
-          <w:lang w:val="en-US"/>
-        </w:rPr>
-        <w:t>. Marking the header row.</w:t>
-      </w:r>
     </w:p>
     <w:p>
       <w:pPr>
@@ -5692,40 +5995,126 @@
         <w:rPr>
           <w:lang w:val="en-US"/>
         </w:rPr>
-        <w:t>A properly marked header row improves the accessibility of the document.</w:t>
-      </w:r>
-    </w:p>
-    <w:p>
-      <w:pPr>
-        <w:pStyle w:val="Heading3"/>
-        <w:jc w:val="both"/>
-        <w:rPr>
-          <w:lang w:val="en-US"/>
-        </w:rPr>
-      </w:pPr>
-      <w:bookmarkStart w:id="10" w:name="_Toc68862908"/>
-      <w:r>
-        <w:rPr>
-          <w:lang w:val="en-US"/>
-        </w:rPr>
-        <w:t xml:space="preserve">Secondary </w:t>
-      </w:r>
-      <w:r>
-        <w:rPr>
-          <w:lang w:val="en-US"/>
-        </w:rPr>
-        <w:t>S</w:t>
-      </w:r>
-      <w:r>
-        <w:rPr>
-          <w:lang w:val="en-US"/>
-        </w:rPr>
-        <w:t>ubheading</w:t>
+        <w:t>There must always be text or a new subheading below each heading.</w:t>
+      </w:r>
+    </w:p>
+    <w:p>
+      <w:pPr>
+        <w:pStyle w:val="Heading2"/>
+        <w:jc w:val="both"/>
+        <w:rPr>
+          <w:lang w:val="en-US"/>
+        </w:rPr>
+      </w:pPr>
+      <w:bookmarkStart w:id="10" w:name="_Toc68862909"/>
+      <w:r>
+        <w:rPr>
+          <w:lang w:val="en-US"/>
+        </w:rPr>
+        <w:t>Quotes</w:t>
       </w:r>
       <w:bookmarkEnd w:id="10"/>
     </w:p>
     <w:p>
       <w:pPr>
+        <w:pStyle w:val="BodyTextBeforeaQuoteorList"/>
+        <w:jc w:val="both"/>
+      </w:pPr>
+      <w:r>
+        <w:t xml:space="preserve">Quotes use the </w:t>
+      </w:r>
+      <w:r>
+        <w:t>“</w:t>
+      </w:r>
+      <w:r>
+        <w:t>Quote</w:t>
+      </w:r>
+      <w:r>
+        <w:t>”</w:t>
+      </w:r>
+      <w:r>
+        <w:t xml:space="preserve"> style. The paragraph containing the citation passage (immediately before the citation) uses the </w:t>
+      </w:r>
+      <w:r>
+        <w:t>“Body</w:t>
+      </w:r>
+      <w:r>
+        <w:t xml:space="preserve"> </w:t>
+      </w:r>
+      <w:r>
+        <w:t>T</w:t>
+      </w:r>
+      <w:r>
+        <w:t xml:space="preserve">ext </w:t>
+      </w:r>
+      <w:r>
+        <w:t>B</w:t>
+      </w:r>
+      <w:r>
+        <w:t xml:space="preserve">efore a </w:t>
+      </w:r>
+      <w:r>
+        <w:t>Q</w:t>
+      </w:r>
+      <w:r>
+        <w:t xml:space="preserve">uote or </w:t>
+      </w:r>
+      <w:r>
+        <w:t>L</w:t>
+      </w:r>
+      <w:r>
+        <w:t>ist</w:t>
+      </w:r>
+      <w:r>
+        <w:t>”</w:t>
+      </w:r>
+      <w:r>
+        <w:t xml:space="preserve"> style to leave a shorter paragraph spacing between the citation and the passage.</w:t>
+      </w:r>
+    </w:p>
+    <w:p>
+      <w:pPr>
+        <w:pStyle w:val="Quote"/>
+        <w:jc w:val="both"/>
+        <w:rPr>
+          <w:lang w:val="en-US"/>
+        </w:rPr>
+      </w:pPr>
+      <w:r>
+        <w:rPr>
+          <w:lang w:val="en-US"/>
+        </w:rPr>
+        <w:t xml:space="preserve">Direct quoting uses the </w:t>
+      </w:r>
+      <w:r>
+        <w:rPr>
+          <w:lang w:val="en-US"/>
+        </w:rPr>
+        <w:t>“</w:t>
+      </w:r>
+      <w:r>
+        <w:rPr>
+          <w:bCs/>
+          <w:lang w:val="en-US"/>
+        </w:rPr>
+        <w:t>Quote</w:t>
+      </w:r>
+      <w:r>
+        <w:rPr>
+          <w:bCs/>
+          <w:lang w:val="en-US"/>
+        </w:rPr>
+        <w:t>”</w:t>
+      </w:r>
+      <w:r>
+        <w:rPr>
+          <w:lang w:val="en-US"/>
+        </w:rPr>
+        <w:t xml:space="preserve"> style of the template. A citation is given in the quotation.</w:t>
+      </w:r>
+    </w:p>
+    <w:p>
+      <w:pPr>
         <w:pStyle w:val="BodyText"/>
         <w:jc w:val="both"/>
         <w:rPr>
@@ -5736,7 +6125,31 @@
         <w:rPr>
           <w:lang w:val="en-US"/>
         </w:rPr>
-        <w:t>There must always be text or a new subheading below each heading.</w:t>
+        <w:t>After indentation, the text conti</w:t>
+      </w:r>
+      <w:r>
+        <w:rPr>
+          <w:lang w:val="en-US"/>
+        </w:rPr>
+        <w:t>nues from the left edge in the “B</w:t>
+      </w:r>
+      <w:r>
+        <w:rPr>
+          <w:lang w:val="en-US"/>
+        </w:rPr>
+        <w:t>ody text</w:t>
+      </w:r>
+      <w:r>
+        <w:rPr>
+          <w:lang w:val="en-US"/>
+        </w:rPr>
+        <w:t>”</w:t>
+      </w:r>
+      <w:r>
+        <w:rPr>
+          <w:lang w:val="en-US"/>
+        </w:rPr>
+        <w:t xml:space="preserve"> style.</w:t>
       </w:r>
     </w:p>
     <w:p>
@@ -5747,146 +6160,285 @@
           <w:lang w:val="en-US"/>
         </w:rPr>
       </w:pPr>
-      <w:bookmarkStart w:id="11" w:name="_Toc68862909"/>
-      <w:r>
-        <w:rPr>
-          <w:lang w:val="en-US"/>
-        </w:rPr>
-        <w:t>Quotes</w:t>
+      <w:bookmarkStart w:id="11" w:name="_Toc68862910"/>
+      <w:r>
+        <w:rPr>
+          <w:lang w:val="en-US"/>
+        </w:rPr>
+        <w:lastRenderedPageBreak/>
+        <w:t>Lists</w:t>
       </w:r>
       <w:bookmarkEnd w:id="11"/>
     </w:p>
     <w:p>
       <w:pPr>
+        <w:pStyle w:val="BodyText"/>
+        <w:jc w:val="both"/>
+        <w:rPr>
+          <w:lang w:val="en-US"/>
+        </w:rPr>
+      </w:pPr>
+      <w:r>
+        <w:rPr>
+          <w:lang w:val="en-US"/>
+        </w:rPr>
+        <w:t xml:space="preserve">A list in the text uses the </w:t>
+      </w:r>
+      <w:r>
+        <w:rPr>
+          <w:lang w:val="en-US"/>
+        </w:rPr>
+        <w:t>“</w:t>
+      </w:r>
+      <w:r>
+        <w:rPr>
+          <w:lang w:val="en-US"/>
+        </w:rPr>
+        <w:t>List</w:t>
+      </w:r>
+      <w:r>
+        <w:rPr>
+          <w:lang w:val="en-US"/>
+        </w:rPr>
+        <w:t>”</w:t>
+      </w:r>
+      <w:r>
+        <w:rPr>
+          <w:lang w:val="en-US"/>
+        </w:rPr>
+        <w:t xml:space="preserve"> style. The paragraph before a list uses the </w:t>
+      </w:r>
+      <w:r>
+        <w:rPr>
+          <w:lang w:val="en-US"/>
+        </w:rPr>
+        <w:t>“Body</w:t>
+      </w:r>
+      <w:r>
+        <w:rPr>
+          <w:lang w:val="en-US"/>
+        </w:rPr>
+        <w:t xml:space="preserve"> text before a quote or list</w:t>
+      </w:r>
+      <w:r>
+        <w:rPr>
+          <w:lang w:val="en-US"/>
+        </w:rPr>
+        <w:t>”</w:t>
+      </w:r>
+      <w:r>
+        <w:rPr>
+          <w:lang w:val="en-US"/>
+        </w:rPr>
+        <w:t xml:space="preserve"> style.</w:t>
+      </w:r>
+    </w:p>
+    <w:p>
+      <w:pPr>
         <w:pStyle w:val="BodyTextBeforeaQuoteorList"/>
         <w:jc w:val="both"/>
       </w:pPr>
       <w:r>
-        <w:t xml:space="preserve">Quotes use the </w:t>
-      </w:r>
-      <w:r>
+        <w:t>When the list items are not sentences, they begin with a lowercase letter, and the last list item ends in a period. The thesis consists of</w:t>
+      </w:r>
+    </w:p>
+    <w:p>
+      <w:pPr>
+        <w:pStyle w:val="List"/>
+      </w:pPr>
+      <w:r>
+        <w:t>words</w:t>
+      </w:r>
+    </w:p>
+    <w:p>
+      <w:pPr>
+        <w:pStyle w:val="List"/>
+      </w:pPr>
+      <w:r>
+        <w:t>clauses</w:t>
+      </w:r>
+    </w:p>
+    <w:p>
+      <w:pPr>
+        <w:pStyle w:val="List"/>
+      </w:pPr>
+      <w:r>
+        <w:t>sentences</w:t>
+      </w:r>
+    </w:p>
+    <w:p>
+      <w:pPr>
+        <w:pStyle w:val="List"/>
+      </w:pPr>
+      <w:r>
+        <w:t>paragraphs</w:t>
+      </w:r>
+    </w:p>
+    <w:p>
+      <w:pPr>
+        <w:pStyle w:val="List"/>
+      </w:pPr>
+      <w:r>
+        <w:t>chapters.</w:t>
+      </w:r>
+    </w:p>
+    <w:p>
+      <w:pPr>
+        <w:pStyle w:val="BodyTextBeforeaQuoteorList"/>
+        <w:jc w:val="both"/>
+      </w:pPr>
+      <w:r>
+        <w:t>When the list items are sentences, they begin with a capitalized letter, and</w:t>
+      </w:r>
+      <w:r>
+        <w:t xml:space="preserve"> the list items end in a period:</w:t>
+      </w:r>
+    </w:p>
+    <w:p>
+      <w:pPr>
+        <w:pStyle w:val="List"/>
+      </w:pPr>
+      <w:r>
+        <w:t>This is the first item in the list.</w:t>
+      </w:r>
+    </w:p>
+    <w:p>
+      <w:pPr>
+        <w:pStyle w:val="List"/>
+      </w:pPr>
+      <w:r>
+        <w:t>The second item of the list here contains a long text that spans multiple lines. The left edge aligns automatically.</w:t>
+      </w:r>
+    </w:p>
+    <w:p>
+      <w:pPr>
+        <w:pStyle w:val="List"/>
+      </w:pPr>
+      <w:r>
+        <w:t xml:space="preserve">This is the </w:t>
+      </w:r>
+      <w:r>
+        <w:t>third</w:t>
+      </w:r>
+      <w:r>
+        <w:t xml:space="preserve"> item in the list.</w:t>
+      </w:r>
+    </w:p>
+    <w:p>
+      <w:pPr>
+        <w:pStyle w:val="List"/>
+      </w:pPr>
+      <w:r>
+        <w:t>The fourth item in the list is here.</w:t>
+      </w:r>
+    </w:p>
+    <w:p>
+      <w:pPr>
+        <w:pStyle w:val="Heading2"/>
+        <w:jc w:val="both"/>
+        <w:rPr>
+          <w:lang w:val="en-US"/>
+        </w:rPr>
+      </w:pPr>
+      <w:bookmarkStart w:id="12" w:name="_Toc68862911"/>
+      <w:r>
+        <w:rPr>
+          <w:lang w:val="en-US"/>
+        </w:rPr>
+        <w:t>Listings</w:t>
+      </w:r>
+      <w:bookmarkEnd w:id="12"/>
+    </w:p>
+    <w:p>
+      <w:pPr>
+        <w:pStyle w:val="BodyText"/>
+        <w:jc w:val="both"/>
+        <w:rPr>
+          <w:lang w:val="en-US"/>
+        </w:rPr>
+      </w:pPr>
+      <w:bookmarkStart w:id="13" w:name="_Toc64393357"/>
+      <w:r>
+        <w:rPr>
+          <w:lang w:val="en-US"/>
+        </w:rPr>
+        <w:t>A listing displays sour</w:t>
+      </w:r>
+      <w:r>
+        <w:rPr>
+          <w:lang w:val="en-US"/>
+        </w:rPr>
+        <w:t>ce code of a computer program (l</w:t>
+      </w:r>
+      <w:r>
+        <w:rPr>
+          <w:lang w:val="en-US"/>
+        </w:rPr>
+        <w:t xml:space="preserve">isting 1). </w:t>
+      </w:r>
+      <w:r>
+        <w:rPr>
+          <w:lang w:val="en-US"/>
+        </w:rPr>
+        <w:t xml:space="preserve">Use </w:t>
+      </w:r>
+      <w:r>
+        <w:rPr>
+          <w:lang w:val="en-US"/>
+        </w:rPr>
         <w:t>“</w:t>
       </w:r>
       <w:r>
-        <w:t>Quote</w:t>
-      </w:r>
-      <w:r>
+        <w:rPr>
+          <w:lang w:val="en-US"/>
+        </w:rPr>
+        <w:t>Code line</w:t>
+      </w:r>
+      <w:r>
+        <w:rPr>
+          <w:lang w:val="en-US"/>
+        </w:rPr>
         <w:t>”</w:t>
       </w:r>
       <w:r>
-        <w:t xml:space="preserve"> style. The paragraph containing the citation passage (immediately before the citation) uses the </w:t>
-      </w:r>
-      <w:r>
-        <w:t>“Body</w:t>
-      </w:r>
-      <w:r>
-        <w:t xml:space="preserve"> </w:t>
-      </w:r>
-      <w:r>
-        <w:t>T</w:t>
-      </w:r>
-      <w:r>
-        <w:t xml:space="preserve">ext </w:t>
-      </w:r>
-      <w:r>
-        <w:t>B</w:t>
-      </w:r>
-      <w:r>
-        <w:t xml:space="preserve">efore a </w:t>
-      </w:r>
-      <w:r>
-        <w:t>Q</w:t>
-      </w:r>
-      <w:r>
-        <w:t xml:space="preserve">uote or </w:t>
-      </w:r>
-      <w:r>
-        <w:t>L</w:t>
-      </w:r>
-      <w:r>
-        <w:t>ist</w:t>
-      </w:r>
-      <w:r>
+        <w:rPr>
+          <w:lang w:val="en-US"/>
+        </w:rPr>
+        <w:t xml:space="preserve"> style to mark code </w:t>
+      </w:r>
+      <w:proofErr w:type="gramStart"/>
+      <w:r>
+        <w:rPr>
+          <w:lang w:val="en-US"/>
+        </w:rPr>
+        <w:t>lines, and</w:t>
+      </w:r>
+      <w:proofErr w:type="gramEnd"/>
+      <w:r>
+        <w:rPr>
+          <w:lang w:val="en-US"/>
+        </w:rPr>
+        <w:t xml:space="preserve"> create indentations with the Tab key. The caption should follow the </w:t>
+      </w:r>
+      <w:r>
+        <w:rPr>
+          <w:lang w:val="en-US"/>
+        </w:rPr>
+        <w:t>“</w:t>
+      </w:r>
+      <w:r>
+        <w:rPr>
+          <w:lang w:val="en-US"/>
+        </w:rPr>
+        <w:t>Listing caption</w:t>
+      </w:r>
+      <w:r>
+        <w:rPr>
+          <w:lang w:val="en-US"/>
+        </w:rPr>
         <w:t>”</w:t>
       </w:r>
       <w:r>
-        <w:t xml:space="preserve"> style to leave a shorter paragraph spacing between the citation and the passage.</w:t>
-      </w:r>
-    </w:p>
-    <w:p>
-      <w:pPr>
-        <w:pStyle w:val="Quote"/>
-        <w:jc w:val="both"/>
-        <w:rPr>
-          <w:lang w:val="en-US"/>
-        </w:rPr>
-      </w:pPr>
-      <w:r>
-        <w:rPr>
-          <w:lang w:val="en-US"/>
-        </w:rPr>
-        <w:t xml:space="preserve">Direct quoting uses the </w:t>
-      </w:r>
-      <w:r>
-        <w:rPr>
-          <w:lang w:val="en-US"/>
-        </w:rPr>
-        <w:t>“</w:t>
-      </w:r>
-      <w:r>
-        <w:rPr>
-          <w:bCs/>
-          <w:lang w:val="en-US"/>
-        </w:rPr>
-        <w:t>Quote</w:t>
-      </w:r>
-      <w:r>
-        <w:rPr>
-          <w:bCs/>
-          <w:lang w:val="en-US"/>
-        </w:rPr>
-        <w:t>”</w:t>
-      </w:r>
-      <w:r>
-        <w:rPr>
-          <w:lang w:val="en-US"/>
-        </w:rPr>
-        <w:t xml:space="preserve"> style of the template. A citation is given in the quotation.</w:t>
-      </w:r>
-    </w:p>
-    <w:p>
-      <w:pPr>
-        <w:pStyle w:val="BodyText"/>
-        <w:jc w:val="both"/>
-        <w:rPr>
-          <w:lang w:val="en-US"/>
-        </w:rPr>
-      </w:pPr>
-      <w:r>
-        <w:rPr>
-          <w:lang w:val="en-US"/>
-        </w:rPr>
-        <w:t>After indentation, the text conti</w:t>
-      </w:r>
-      <w:r>
-        <w:rPr>
-          <w:lang w:val="en-US"/>
-        </w:rPr>
-        <w:t>nues from the left edge in the “B</w:t>
-      </w:r>
-      <w:r>
-        <w:rPr>
-          <w:lang w:val="en-US"/>
-        </w:rPr>
-        <w:t>ody text</w:t>
-      </w:r>
-      <w:r>
-        <w:rPr>
-          <w:lang w:val="en-US"/>
-        </w:rPr>
-        <w:t>”</w:t>
-      </w:r>
-      <w:r>
         <w:rPr>
           <w:lang w:val="en-US"/>
         </w:rPr>
@@ -5895,303 +6447,11 @@
     </w:p>
     <w:p>
       <w:pPr>
-        <w:pStyle w:val="Heading2"/>
-        <w:jc w:val="both"/>
-        <w:rPr>
-          <w:lang w:val="en-US"/>
-        </w:rPr>
-      </w:pPr>
-      <w:bookmarkStart w:id="12" w:name="_Toc68862910"/>
-      <w:r>
-        <w:rPr>
-          <w:lang w:val="en-US"/>
-        </w:rPr>
-        <w:t>Lists</w:t>
-      </w:r>
-      <w:bookmarkEnd w:id="12"/>
-    </w:p>
-    <w:p>
-      <w:pPr>
-        <w:pStyle w:val="BodyText"/>
-        <w:jc w:val="both"/>
-        <w:rPr>
-          <w:lang w:val="en-US"/>
-        </w:rPr>
-      </w:pPr>
-      <w:r>
-        <w:rPr>
-          <w:lang w:val="en-US"/>
-        </w:rPr>
-        <w:t xml:space="preserve">A list in the text uses the </w:t>
-      </w:r>
-      <w:r>
-        <w:rPr>
-          <w:lang w:val="en-US"/>
-        </w:rPr>
-        <w:t>“</w:t>
-      </w:r>
-      <w:r>
-        <w:rPr>
-          <w:lang w:val="en-US"/>
-        </w:rPr>
-        <w:t>List</w:t>
-      </w:r>
-      <w:r>
-        <w:rPr>
-          <w:lang w:val="en-US"/>
-        </w:rPr>
-        <w:t>”</w:t>
-      </w:r>
-      <w:r>
-        <w:rPr>
-          <w:lang w:val="en-US"/>
-        </w:rPr>
-        <w:t xml:space="preserve"> style. The paragraph before a list uses the </w:t>
-      </w:r>
-      <w:r>
-        <w:rPr>
-          <w:lang w:val="en-US"/>
-        </w:rPr>
-        <w:t>“Body</w:t>
-      </w:r>
-      <w:r>
-        <w:rPr>
-          <w:lang w:val="en-US"/>
-        </w:rPr>
-        <w:t xml:space="preserve"> text before a quote or list</w:t>
-      </w:r>
-      <w:r>
-        <w:rPr>
-          <w:lang w:val="en-US"/>
-        </w:rPr>
-        <w:t>”</w:t>
-      </w:r>
-      <w:r>
-        <w:rPr>
-          <w:lang w:val="en-US"/>
-        </w:rPr>
-        <w:t xml:space="preserve"> style.</w:t>
-      </w:r>
-    </w:p>
-    <w:p>
-      <w:pPr>
-        <w:pStyle w:val="BodyTextBeforeaQuoteorList"/>
-        <w:jc w:val="both"/>
-      </w:pPr>
-      <w:r>
-        <w:t>When the list items are not sentences, they begin with a lowercase letter, and the last list item ends in a period. The thesis consists of</w:t>
-      </w:r>
-    </w:p>
-    <w:p>
-      <w:pPr>
-        <w:pStyle w:val="List"/>
-      </w:pPr>
-      <w:r>
-        <w:t>words</w:t>
-      </w:r>
-    </w:p>
-    <w:p>
-      <w:pPr>
-        <w:pStyle w:val="List"/>
-      </w:pPr>
-      <w:r>
-        <w:t>clauses</w:t>
-      </w:r>
-    </w:p>
-    <w:p>
-      <w:pPr>
-        <w:pStyle w:val="List"/>
-      </w:pPr>
-      <w:r>
-        <w:t>sentences</w:t>
-      </w:r>
-    </w:p>
-    <w:p>
-      <w:pPr>
-        <w:pStyle w:val="List"/>
+        <w:pStyle w:val="Codeline"/>
+        <w:jc w:val="both"/>
       </w:pPr>
       <w:r>
         <w:lastRenderedPageBreak/>
-        <w:t>paragraphs</w:t>
-      </w:r>
-    </w:p>
-    <w:p>
-      <w:pPr>
-        <w:pStyle w:val="List"/>
-      </w:pPr>
-      <w:r>
-        <w:t>chapters.</w:t>
-      </w:r>
-    </w:p>
-    <w:p>
-      <w:pPr>
-        <w:pStyle w:val="BodyTextBeforeaQuoteorList"/>
-        <w:jc w:val="both"/>
-      </w:pPr>
-      <w:r>
-        <w:t>When the list items are sentences, they begin with a capitalized letter, and</w:t>
-      </w:r>
-      <w:r>
-        <w:t xml:space="preserve"> the list items end in a period:</w:t>
-      </w:r>
-    </w:p>
-    <w:p>
-      <w:pPr>
-        <w:pStyle w:val="List"/>
-      </w:pPr>
-      <w:r>
-        <w:t>This is the first item in the list.</w:t>
-      </w:r>
-    </w:p>
-    <w:p>
-      <w:pPr>
-        <w:pStyle w:val="List"/>
-      </w:pPr>
-      <w:r>
-        <w:t>The second item of the list here contains a long text that spans multiple lines. The left edge aligns automatically.</w:t>
-      </w:r>
-    </w:p>
-    <w:p>
-      <w:pPr>
-        <w:pStyle w:val="List"/>
-      </w:pPr>
-      <w:r>
-        <w:t xml:space="preserve">This is the </w:t>
-      </w:r>
-      <w:r>
-        <w:t>third</w:t>
-      </w:r>
-      <w:r>
-        <w:t xml:space="preserve"> item in the list.</w:t>
-      </w:r>
-    </w:p>
-    <w:p>
-      <w:pPr>
-        <w:pStyle w:val="List"/>
-      </w:pPr>
-      <w:r>
-        <w:t>The fourth item in the list is here.</w:t>
-      </w:r>
-    </w:p>
-    <w:p>
-      <w:pPr>
-        <w:pStyle w:val="Heading2"/>
-        <w:jc w:val="both"/>
-        <w:rPr>
-          <w:lang w:val="en-US"/>
-        </w:rPr>
-      </w:pPr>
-      <w:bookmarkStart w:id="13" w:name="_Toc68862911"/>
-      <w:r>
-        <w:rPr>
-          <w:lang w:val="en-US"/>
-        </w:rPr>
-        <w:t>Listings</w:t>
-      </w:r>
-      <w:bookmarkEnd w:id="13"/>
-    </w:p>
-    <w:p>
-      <w:pPr>
-        <w:pStyle w:val="BodyText"/>
-        <w:jc w:val="both"/>
-        <w:rPr>
-          <w:lang w:val="en-US"/>
-        </w:rPr>
-      </w:pPr>
-      <w:bookmarkStart w:id="14" w:name="_Toc64393357"/>
-      <w:r>
-        <w:rPr>
-          <w:lang w:val="en-US"/>
-        </w:rPr>
-        <w:t>A listing displays sour</w:t>
-      </w:r>
-      <w:r>
-        <w:rPr>
-          <w:lang w:val="en-US"/>
-        </w:rPr>
-        <w:t>ce code of a computer program (l</w:t>
-      </w:r>
-      <w:r>
-        <w:rPr>
-          <w:lang w:val="en-US"/>
-        </w:rPr>
-        <w:t xml:space="preserve">isting 1). </w:t>
-      </w:r>
-      <w:r>
-        <w:rPr>
-          <w:lang w:val="en-US"/>
-        </w:rPr>
-        <w:t xml:space="preserve">Use </w:t>
-      </w:r>
-      <w:r>
-        <w:rPr>
-          <w:lang w:val="en-US"/>
-        </w:rPr>
-        <w:t>“</w:t>
-      </w:r>
-      <w:r>
-        <w:rPr>
-          <w:lang w:val="en-US"/>
-        </w:rPr>
-        <w:t>Code line</w:t>
-      </w:r>
-      <w:r>
-        <w:rPr>
-          <w:lang w:val="en-US"/>
-        </w:rPr>
-        <w:t>”</w:t>
-      </w:r>
-      <w:r>
-        <w:rPr>
-          <w:lang w:val="en-US"/>
-        </w:rPr>
-        <w:t xml:space="preserve"> style to mark code </w:t>
-      </w:r>
-      <w:proofErr w:type="gramStart"/>
-      <w:r>
-        <w:rPr>
-          <w:lang w:val="en-US"/>
-        </w:rPr>
-        <w:t>lines, and</w:t>
-      </w:r>
-      <w:proofErr w:type="gramEnd"/>
-      <w:r>
-        <w:rPr>
-          <w:lang w:val="en-US"/>
-        </w:rPr>
-        <w:t xml:space="preserve"> create indentations with the Tab key. The caption should follow the </w:t>
-      </w:r>
-      <w:r>
-        <w:rPr>
-          <w:lang w:val="en-US"/>
-        </w:rPr>
-        <w:t>“</w:t>
-      </w:r>
-      <w:r>
-        <w:rPr>
-          <w:lang w:val="en-US"/>
-        </w:rPr>
-        <w:t>Listing caption</w:t>
-      </w:r>
-      <w:r>
-        <w:rPr>
-          <w:lang w:val="en-US"/>
-        </w:rPr>
-        <w:t>”</w:t>
-      </w:r>
-      <w:r>
-        <w:rPr>
-          <w:lang w:val="en-US"/>
-        </w:rPr>
-        <w:t xml:space="preserve"> style.</w:t>
-      </w:r>
-    </w:p>
-    <w:p>
-      <w:pPr>
-        <w:pStyle w:val="Codeline"/>
-        <w:jc w:val="both"/>
-      </w:pPr>
-      <w:r>
         <w:t xml:space="preserve">def </w:t>
       </w:r>
       <w:proofErr w:type="gramStart"/>
@@ -6410,15 +6670,15 @@
           <w:lang w:val="en-US"/>
         </w:rPr>
       </w:pPr>
-      <w:bookmarkStart w:id="15" w:name="_Toc68862912"/>
+      <w:bookmarkStart w:id="14" w:name="_Toc68862912"/>
+      <w:bookmarkEnd w:id="13"/>
+      <w:r>
+        <w:rPr>
+          <w:lang w:val="en-US"/>
+        </w:rPr>
+        <w:t>Formulas</w:t>
+      </w:r>
       <w:bookmarkEnd w:id="14"/>
-      <w:r>
-        <w:rPr>
-          <w:lang w:val="en-US"/>
-        </w:rPr>
-        <w:t>Formulas</w:t>
-      </w:r>
-      <w:bookmarkEnd w:id="15"/>
     </w:p>
     <w:p>
       <w:pPr>
@@ -6667,7 +6927,6 @@
         <w:rPr>
           <w:lang w:val="en-US"/>
         </w:rPr>
-        <w:lastRenderedPageBreak/>
         <w:t xml:space="preserve">Results </w:t>
       </w:r>
     </w:p>
@@ -6805,7 +7064,7 @@
           <w:lang w:val="en-US"/>
         </w:rPr>
       </w:pPr>
-      <w:bookmarkStart w:id="16" w:name="_Toc68862914"/>
+      <w:bookmarkStart w:id="15" w:name="_Toc68862914"/>
       <w:r>
         <w:rPr>
           <w:lang w:val="en-US"/>
@@ -6842,7 +7101,7 @@
         </w:rPr>
         <w:t>s</w:t>
       </w:r>
-      <w:bookmarkEnd w:id="16"/>
+      <w:bookmarkEnd w:id="15"/>
     </w:p>
     <w:p>
       <w:pPr>
@@ -6875,6 +7134,7 @@
         <w:rPr>
           <w:lang w:val="en-US"/>
         </w:rPr>
+        <w:lastRenderedPageBreak/>
         <w:t xml:space="preserve">Move the cursor over the </w:t>
       </w:r>
       <w:r>
@@ -7026,7 +7286,6 @@
           <w:noProof/>
           <w:lang w:val="en-US" w:eastAsia="en-GB"/>
         </w:rPr>
-        <w:lastRenderedPageBreak/>
         <w:drawing>
           <wp:inline distT="0" distB="0" distL="0" distR="0" wp14:anchorId="74C716FC" wp14:editId="14C9BE28">
             <wp:extent cx="2310650" cy="2794000"/>
@@ -7072,7 +7331,7 @@
           <w:lang w:val="en-US"/>
         </w:rPr>
       </w:pPr>
-      <w:bookmarkStart w:id="17" w:name="_Ref65673748"/>
+      <w:bookmarkStart w:id="16" w:name="_Ref65673748"/>
       <w:r>
         <w:rPr>
           <w:lang w:val="en-US"/>
@@ -7109,13 +7368,51 @@
         </w:rPr>
         <w:fldChar w:fldCharType="end"/>
       </w:r>
+      <w:bookmarkEnd w:id="16"/>
+      <w:r>
+        <w:rPr>
+          <w:lang w:val="en-US"/>
+        </w:rPr>
+        <w:t>. Adding alternative text to a figure.</w:t>
+      </w:r>
+    </w:p>
+    <w:p>
+      <w:pPr>
+        <w:pStyle w:val="BodyText"/>
+        <w:jc w:val="both"/>
+        <w:rPr>
+          <w:lang w:val="en-US"/>
+        </w:rPr>
+      </w:pPr>
+      <w:r>
+        <w:rPr>
+          <w:lang w:val="en-US"/>
+        </w:rPr>
+        <w:t>There must always be text between a figure or table and a new figure or table or a new heading.</w:t>
+      </w:r>
+    </w:p>
+    <w:p>
+      <w:pPr>
+        <w:pStyle w:val="Heading2"/>
+        <w:jc w:val="both"/>
+        <w:rPr>
+          <w:lang w:val="en-US"/>
+        </w:rPr>
+      </w:pPr>
+      <w:bookmarkStart w:id="17" w:name="_Toc68862915"/>
+      <w:r>
+        <w:rPr>
+          <w:lang w:val="en-US"/>
+        </w:rPr>
+        <w:t>How to Add Alternative Text to T</w:t>
+      </w:r>
+      <w:r>
+        <w:rPr>
+          <w:lang w:val="en-US"/>
+        </w:rPr>
+        <w:t>ables</w:t>
+      </w:r>
       <w:bookmarkEnd w:id="17"/>
-      <w:r>
-        <w:rPr>
-          <w:lang w:val="en-US"/>
-        </w:rPr>
-        <w:t>. Adding alternative text to a figure.</w:t>
-      </w:r>
     </w:p>
     <w:p>
       <w:pPr>
@@ -7129,7 +7426,103 @@
         <w:rPr>
           <w:lang w:val="en-US"/>
         </w:rPr>
-        <w:t>There must always be text between a figure or table and a new figure or table or a new heading.</w:t>
+        <w:t>Just like figure</w:t>
+      </w:r>
+      <w:r>
+        <w:rPr>
+          <w:lang w:val="en-US"/>
+        </w:rPr>
+        <w:t xml:space="preserve">s, tables need alternative text. To add that, first right-click the table selector near the top left corner of the table. Then, select </w:t>
+      </w:r>
+      <w:r>
+        <w:rPr>
+          <w:lang w:val="en-US"/>
+        </w:rPr>
+        <w:t>“</w:t>
+      </w:r>
+      <w:r>
+        <w:rPr>
+          <w:lang w:val="en-US"/>
+        </w:rPr>
+        <w:t>Table properties</w:t>
+      </w:r>
+      <w:r>
+        <w:rPr>
+          <w:lang w:val="en-US"/>
+        </w:rPr>
+        <w:t>”</w:t>
+      </w:r>
+      <w:r>
+        <w:rPr>
+          <w:lang w:val="en-US"/>
+        </w:rPr>
+        <w:t xml:space="preserve"> and go to the </w:t>
+      </w:r>
+      <w:r>
+        <w:rPr>
+          <w:lang w:val="en-US"/>
+        </w:rPr>
+        <w:t>“</w:t>
+      </w:r>
+      <w:r>
+        <w:rPr>
+          <w:lang w:val="en-US"/>
+        </w:rPr>
+        <w:t>Alt text</w:t>
+      </w:r>
+      <w:r>
+        <w:rPr>
+          <w:lang w:val="en-US"/>
+        </w:rPr>
+        <w:t>”</w:t>
+      </w:r>
+      <w:r>
+        <w:rPr>
+          <w:lang w:val="en-US"/>
+        </w:rPr>
+        <w:t xml:space="preserve"> tab. Type the alternative text into the </w:t>
+      </w:r>
+      <w:r>
+        <w:rPr>
+          <w:lang w:val="en-US"/>
+        </w:rPr>
+        <w:t>“</w:t>
+      </w:r>
+      <w:r>
+        <w:rPr>
+          <w:lang w:val="en-US"/>
+        </w:rPr>
+        <w:t>Description</w:t>
+      </w:r>
+      <w:r>
+        <w:rPr>
+          <w:lang w:val="en-US"/>
+        </w:rPr>
+        <w:t>”</w:t>
+      </w:r>
+      <w:r>
+        <w:rPr>
+          <w:lang w:val="en-US"/>
+        </w:rPr>
+        <w:t xml:space="preserve"> field.</w:t>
+      </w:r>
+    </w:p>
+    <w:p>
+      <w:pPr>
+        <w:pStyle w:val="Heading1"/>
+        <w:jc w:val="both"/>
+        <w:rPr>
+          <w:szCs w:val="26"/>
+          <w:lang w:val="en-US"/>
+        </w:rPr>
+      </w:pPr>
+      <w:bookmarkStart w:id="18" w:name="_Toc278793827"/>
+      <w:r>
+        <w:rPr>
+          <w:lang w:val="en-US"/>
+        </w:rPr>
+        <w:lastRenderedPageBreak/>
+        <w:t>Conclusion</w:t>
       </w:r>
     </w:p>
     <w:p>
@@ -7140,140 +7533,7 @@
           <w:lang w:val="en-US"/>
         </w:rPr>
       </w:pPr>
-      <w:bookmarkStart w:id="18" w:name="_Toc68862915"/>
-      <w:r>
-        <w:rPr>
-          <w:lang w:val="en-US"/>
-        </w:rPr>
-        <w:t>How to Add Alternative Text to T</w:t>
-      </w:r>
-      <w:r>
-        <w:rPr>
-          <w:lang w:val="en-US"/>
-        </w:rPr>
-        <w:t>ables</w:t>
-      </w:r>
-      <w:bookmarkEnd w:id="18"/>
-    </w:p>
-    <w:p>
-      <w:pPr>
-        <w:pStyle w:val="BodyText"/>
-        <w:jc w:val="both"/>
-        <w:rPr>
-          <w:lang w:val="en-US"/>
-        </w:rPr>
-      </w:pPr>
-      <w:r>
-        <w:rPr>
-          <w:lang w:val="en-US"/>
-        </w:rPr>
-        <w:t>Just like figure</w:t>
-      </w:r>
-      <w:r>
-        <w:rPr>
-          <w:lang w:val="en-US"/>
-        </w:rPr>
-        <w:t xml:space="preserve">s, tables need alternative text. To add that, first right-click the table selector near the top left corner of the table. Then, select </w:t>
-      </w:r>
-      <w:r>
-        <w:rPr>
-          <w:lang w:val="en-US"/>
-        </w:rPr>
-        <w:t>“</w:t>
-      </w:r>
-      <w:r>
-        <w:rPr>
-          <w:lang w:val="en-US"/>
-        </w:rPr>
-        <w:t>Table properties</w:t>
-      </w:r>
-      <w:r>
-        <w:rPr>
-          <w:lang w:val="en-US"/>
-        </w:rPr>
-        <w:t>”</w:t>
-      </w:r>
-      <w:r>
-        <w:rPr>
-          <w:lang w:val="en-US"/>
-        </w:rPr>
-        <w:t xml:space="preserve"> and go to the </w:t>
-      </w:r>
-      <w:r>
-        <w:rPr>
-          <w:lang w:val="en-US"/>
-        </w:rPr>
-        <w:t>“</w:t>
-      </w:r>
-      <w:r>
-        <w:rPr>
-          <w:lang w:val="en-US"/>
-        </w:rPr>
-        <w:t>Alt text</w:t>
-      </w:r>
-      <w:r>
-        <w:rPr>
-          <w:lang w:val="en-US"/>
-        </w:rPr>
-        <w:t>”</w:t>
-      </w:r>
-      <w:r>
-        <w:rPr>
-          <w:lang w:val="en-US"/>
-        </w:rPr>
-        <w:t xml:space="preserve"> tab. Type the alternative text into the </w:t>
-      </w:r>
-      <w:r>
-        <w:rPr>
-          <w:lang w:val="en-US"/>
-        </w:rPr>
-        <w:t>“</w:t>
-      </w:r>
-      <w:r>
-        <w:rPr>
-          <w:lang w:val="en-US"/>
-        </w:rPr>
-        <w:t>Description</w:t>
-      </w:r>
-      <w:r>
-        <w:rPr>
-          <w:lang w:val="en-US"/>
-        </w:rPr>
-        <w:t>”</w:t>
-      </w:r>
-      <w:r>
-        <w:rPr>
-          <w:lang w:val="en-US"/>
-        </w:rPr>
-        <w:t xml:space="preserve"> field.</w:t>
-      </w:r>
-    </w:p>
-    <w:p>
-      <w:pPr>
-        <w:pStyle w:val="Heading1"/>
-        <w:jc w:val="both"/>
-        <w:rPr>
-          <w:szCs w:val="26"/>
-          <w:lang w:val="en-US"/>
-        </w:rPr>
-      </w:pPr>
-      <w:bookmarkStart w:id="19" w:name="_Toc278793827"/>
-      <w:r>
-        <w:rPr>
-          <w:lang w:val="en-US"/>
-        </w:rPr>
-        <w:t>Conclusion</w:t>
-      </w:r>
-    </w:p>
-    <w:p>
-      <w:pPr>
-        <w:pStyle w:val="Heading2"/>
-        <w:jc w:val="both"/>
-        <w:rPr>
-          <w:lang w:val="en-US"/>
-        </w:rPr>
-      </w:pPr>
-      <w:bookmarkStart w:id="20" w:name="_Toc68862917"/>
+      <w:bookmarkStart w:id="19" w:name="_Toc68862917"/>
       <w:r>
         <w:rPr>
           <w:lang w:val="en-US"/>
@@ -7286,7 +7546,7 @@
         </w:rPr>
         <w:t>roperties</w:t>
       </w:r>
-      <w:bookmarkEnd w:id="20"/>
+      <w:bookmarkEnd w:id="19"/>
     </w:p>
     <w:p>
       <w:pPr>
@@ -7432,7 +7692,6 @@
           <w:noProof/>
           <w:lang w:val="en-US" w:eastAsia="en-GB"/>
         </w:rPr>
-        <w:lastRenderedPageBreak/>
         <w:drawing>
           <wp:inline distT="0" distB="0" distL="0" distR="0" wp14:anchorId="1A90BAB5" wp14:editId="3D5771BE">
             <wp:extent cx="4320000" cy="1519200"/>
@@ -7478,7 +7737,7 @@
           <w:lang w:val="en-US"/>
         </w:rPr>
       </w:pPr>
-      <w:bookmarkStart w:id="21" w:name="_Ref65673784"/>
+      <w:bookmarkStart w:id="20" w:name="_Ref65673784"/>
       <w:r>
         <w:rPr>
           <w:lang w:val="en-US"/>
@@ -7515,36 +7774,36 @@
         </w:rPr>
         <w:fldChar w:fldCharType="end"/>
       </w:r>
+      <w:bookmarkEnd w:id="20"/>
+      <w:r>
+        <w:rPr>
+          <w:lang w:val="en-US"/>
+        </w:rPr>
+        <w:t>. Entering the title for the thesis.</w:t>
+      </w:r>
+    </w:p>
+    <w:p>
+      <w:pPr>
+        <w:pStyle w:val="Heading2"/>
+        <w:jc w:val="both"/>
+        <w:rPr>
+          <w:lang w:val="en-US"/>
+        </w:rPr>
+      </w:pPr>
+      <w:bookmarkStart w:id="21" w:name="_Toc68862918"/>
+      <w:r>
+        <w:rPr>
+          <w:lang w:val="en-US"/>
+        </w:rPr>
+        <w:t>Check the Accessibility of Your T</w:t>
+      </w:r>
+      <w:r>
+        <w:rPr>
+          <w:lang w:val="en-US"/>
+        </w:rPr>
+        <w:t>hesis</w:t>
+      </w:r>
       <w:bookmarkEnd w:id="21"/>
-      <w:r>
-        <w:rPr>
-          <w:lang w:val="en-US"/>
-        </w:rPr>
-        <w:t>. Entering the title for the thesis.</w:t>
-      </w:r>
-    </w:p>
-    <w:p>
-      <w:pPr>
-        <w:pStyle w:val="Heading2"/>
-        <w:jc w:val="both"/>
-        <w:rPr>
-          <w:lang w:val="en-US"/>
-        </w:rPr>
-      </w:pPr>
-      <w:bookmarkStart w:id="22" w:name="_Toc68862918"/>
-      <w:r>
-        <w:rPr>
-          <w:lang w:val="en-US"/>
-        </w:rPr>
-        <w:t>Check the Accessibility of Your T</w:t>
-      </w:r>
-      <w:r>
-        <w:rPr>
-          <w:lang w:val="en-US"/>
-        </w:rPr>
-        <w:t>hesis</w:t>
-      </w:r>
-      <w:bookmarkEnd w:id="22"/>
     </w:p>
     <w:p>
       <w:pPr>
@@ -7777,6 +8036,7 @@
           <w:noProof/>
           <w:lang w:val="en-US" w:eastAsia="en-GB"/>
         </w:rPr>
+        <w:lastRenderedPageBreak/>
         <w:drawing>
           <wp:inline distT="0" distB="0" distL="0" distR="0" wp14:anchorId="5EB36482" wp14:editId="2323AAF1">
             <wp:extent cx="2880000" cy="3045600"/>
@@ -7822,7 +8082,7 @@
           <w:lang w:val="en-US"/>
         </w:rPr>
       </w:pPr>
-      <w:bookmarkStart w:id="23" w:name="_Ref65673809"/>
+      <w:bookmarkStart w:id="22" w:name="_Ref65673809"/>
       <w:r>
         <w:rPr>
           <w:lang w:val="en-US"/>
@@ -7859,130 +8119,129 @@
         </w:rPr>
         <w:fldChar w:fldCharType="end"/>
       </w:r>
+      <w:bookmarkEnd w:id="22"/>
+      <w:r>
+        <w:rPr>
+          <w:lang w:val="en-US"/>
+        </w:rPr>
+        <w:t>. Opening the window for checking accessibility.</w:t>
+      </w:r>
+    </w:p>
+    <w:p>
+      <w:pPr>
+        <w:pStyle w:val="BodyText"/>
+        <w:jc w:val="both"/>
+        <w:rPr>
+          <w:lang w:val="en-US"/>
+        </w:rPr>
+      </w:pPr>
+      <w:r>
+        <w:rPr>
+          <w:lang w:val="en-US"/>
+        </w:rPr>
+        <w:t xml:space="preserve">The </w:t>
+      </w:r>
+      <w:r>
+        <w:rPr>
+          <w:lang w:val="en-US"/>
+        </w:rPr>
+        <w:t>“</w:t>
+      </w:r>
+      <w:r>
+        <w:rPr>
+          <w:lang w:val="en-US"/>
+        </w:rPr>
+        <w:t>Accessibility Check</w:t>
+      </w:r>
+      <w:r>
+        <w:rPr>
+          <w:lang w:val="en-US"/>
+        </w:rPr>
+        <w:t>er”</w:t>
+      </w:r>
+      <w:r>
+        <w:rPr>
+          <w:lang w:val="en-US"/>
+        </w:rPr>
+        <w:t xml:space="preserve"> </w:t>
+      </w:r>
+      <w:r>
+        <w:rPr>
+          <w:lang w:val="en-US"/>
+        </w:rPr>
+        <w:t>pane</w:t>
+      </w:r>
+      <w:r>
+        <w:rPr>
+          <w:lang w:val="en-US"/>
+        </w:rPr>
+        <w:t xml:space="preserve"> will then appear on the right side of the Word. The results of the scan show possible errors and warnings. For more information about results, click the item name in the results list. Word also tells you the reason for the </w:t>
+      </w:r>
+      <w:r>
+        <w:rPr>
+          <w:lang w:val="en-US"/>
+        </w:rPr>
+        <w:t>error</w:t>
+      </w:r>
+      <w:r>
+        <w:rPr>
+          <w:lang w:val="en-US"/>
+        </w:rPr>
+        <w:t>, as well as give</w:t>
+      </w:r>
+      <w:r>
+        <w:rPr>
+          <w:lang w:val="en-US"/>
+        </w:rPr>
+        <w:t>s</w:t>
+      </w:r>
+      <w:r>
+        <w:rPr>
+          <w:lang w:val="en-US"/>
+        </w:rPr>
+        <w:t xml:space="preserve"> repair instructions. At least fix any errors.</w:t>
+      </w:r>
+    </w:p>
+    <w:p>
+      <w:pPr>
+        <w:pStyle w:val="Heading2"/>
+        <w:jc w:val="both"/>
+        <w:rPr>
+          <w:lang w:val="en-US"/>
+        </w:rPr>
+      </w:pPr>
+      <w:bookmarkStart w:id="23" w:name="_Toc68862919"/>
+      <w:r>
+        <w:rPr>
+          <w:lang w:val="en-US"/>
+        </w:rPr>
+        <w:t xml:space="preserve">Save Word </w:t>
+      </w:r>
+      <w:r>
+        <w:rPr>
+          <w:lang w:val="en-US"/>
+        </w:rPr>
+        <w:t>D</w:t>
+      </w:r>
+      <w:r>
+        <w:rPr>
+          <w:lang w:val="en-US"/>
+        </w:rPr>
+        <w:t xml:space="preserve">ocument as </w:t>
+      </w:r>
+      <w:r>
+        <w:rPr>
+          <w:lang w:val="en-US"/>
+        </w:rPr>
+        <w:t>A</w:t>
+      </w:r>
+      <w:r>
+        <w:rPr>
+          <w:lang w:val="en-US"/>
+        </w:rPr>
+        <w:t>ccessible PDF</w:t>
+      </w:r>
       <w:bookmarkEnd w:id="23"/>
-      <w:r>
-        <w:rPr>
-          <w:lang w:val="en-US"/>
-        </w:rPr>
-        <w:t>. Opening the window for checking accessibility.</w:t>
-      </w:r>
-    </w:p>
-    <w:p>
-      <w:pPr>
-        <w:pStyle w:val="BodyText"/>
-        <w:jc w:val="both"/>
-        <w:rPr>
-          <w:lang w:val="en-US"/>
-        </w:rPr>
-      </w:pPr>
-      <w:r>
-        <w:rPr>
-          <w:lang w:val="en-US"/>
-        </w:rPr>
-        <w:lastRenderedPageBreak/>
-        <w:t xml:space="preserve">The </w:t>
-      </w:r>
-      <w:r>
-        <w:rPr>
-          <w:lang w:val="en-US"/>
-        </w:rPr>
-        <w:t>“</w:t>
-      </w:r>
-      <w:r>
-        <w:rPr>
-          <w:lang w:val="en-US"/>
-        </w:rPr>
-        <w:t>Accessibility Check</w:t>
-      </w:r>
-      <w:r>
-        <w:rPr>
-          <w:lang w:val="en-US"/>
-        </w:rPr>
-        <w:t>er”</w:t>
-      </w:r>
-      <w:r>
-        <w:rPr>
-          <w:lang w:val="en-US"/>
-        </w:rPr>
-        <w:t xml:space="preserve"> </w:t>
-      </w:r>
-      <w:r>
-        <w:rPr>
-          <w:lang w:val="en-US"/>
-        </w:rPr>
-        <w:t>pane</w:t>
-      </w:r>
-      <w:r>
-        <w:rPr>
-          <w:lang w:val="en-US"/>
-        </w:rPr>
-        <w:t xml:space="preserve"> will then appear on the right side of the Word. The results of the scan show possible errors and warnings. For more information about results, click the item name in the results list. Word also tells you the reason for the </w:t>
-      </w:r>
-      <w:r>
-        <w:rPr>
-          <w:lang w:val="en-US"/>
-        </w:rPr>
-        <w:t>error</w:t>
-      </w:r>
-      <w:r>
-        <w:rPr>
-          <w:lang w:val="en-US"/>
-        </w:rPr>
-        <w:t>, as well as give</w:t>
-      </w:r>
-      <w:r>
-        <w:rPr>
-          <w:lang w:val="en-US"/>
-        </w:rPr>
-        <w:t>s</w:t>
-      </w:r>
-      <w:r>
-        <w:rPr>
-          <w:lang w:val="en-US"/>
-        </w:rPr>
-        <w:t xml:space="preserve"> repair instructions. At least fix any errors.</w:t>
-      </w:r>
-    </w:p>
-    <w:p>
-      <w:pPr>
-        <w:pStyle w:val="Heading2"/>
-        <w:jc w:val="both"/>
-        <w:rPr>
-          <w:lang w:val="en-US"/>
-        </w:rPr>
-      </w:pPr>
-      <w:bookmarkStart w:id="24" w:name="_Toc68862919"/>
-      <w:r>
-        <w:rPr>
-          <w:lang w:val="en-US"/>
-        </w:rPr>
-        <w:t xml:space="preserve">Save Word </w:t>
-      </w:r>
-      <w:r>
-        <w:rPr>
-          <w:lang w:val="en-US"/>
-        </w:rPr>
-        <w:t>D</w:t>
-      </w:r>
-      <w:r>
-        <w:rPr>
-          <w:lang w:val="en-US"/>
-        </w:rPr>
-        <w:t xml:space="preserve">ocument as </w:t>
-      </w:r>
-      <w:r>
-        <w:rPr>
-          <w:lang w:val="en-US"/>
-        </w:rPr>
-        <w:t>A</w:t>
-      </w:r>
-      <w:r>
-        <w:rPr>
-          <w:lang w:val="en-US"/>
-        </w:rPr>
-        <w:t>ccessible PDF</w:t>
-      </w:r>
-      <w:bookmarkEnd w:id="24"/>
     </w:p>
     <w:p>
       <w:pPr>
@@ -8283,7 +8542,7 @@
           <w:lang w:val="en-US"/>
         </w:rPr>
       </w:pPr>
-      <w:bookmarkStart w:id="25" w:name="_Ref65673847"/>
+      <w:bookmarkStart w:id="24" w:name="_Ref65673847"/>
       <w:r>
         <w:rPr>
           <w:lang w:val="en-US"/>
@@ -8320,7 +8579,7 @@
         </w:rPr>
         <w:fldChar w:fldCharType="end"/>
       </w:r>
-      <w:bookmarkEnd w:id="25"/>
+      <w:bookmarkEnd w:id="24"/>
       <w:r>
         <w:rPr>
           <w:lang w:val="en-US"/>
@@ -8395,8 +8654,8 @@
           <w:lang w:val="en-US"/>
         </w:rPr>
       </w:pPr>
-      <w:bookmarkStart w:id="26" w:name="_Toc68862920"/>
-      <w:bookmarkEnd w:id="19"/>
+      <w:bookmarkStart w:id="25" w:name="_Toc68862920"/>
+      <w:bookmarkEnd w:id="18"/>
       <w:r>
         <w:rPr>
           <w:lang w:val="en-US"/>
@@ -8404,7 +8663,7 @@
         <w:lastRenderedPageBreak/>
         <w:t>References</w:t>
       </w:r>
-      <w:bookmarkEnd w:id="26"/>
+      <w:bookmarkEnd w:id="25"/>
     </w:p>
     <w:p>
       <w:pPr>
@@ -8414,11 +8673,79 @@
           <w:numId w:val="8"/>
         </w:numPr>
       </w:pPr>
-      <w:r>
-        <w:t>https://en.wikipedia.org/wiki/Timbre#:~:text=In%20music%2C%20timbre%20(%2F%CB%88,choir%20voices%20and%20musical%20instruments</w:t>
-      </w:r>
+      <w:hyperlink r:id="rId33" w:history="1">
+        <w:r>
+          <w:rPr>
+            <w:rStyle w:val="Hyperlink"/>
+          </w:rPr>
+          <w:t>https://en.wikipedia.org/wiki/Timbre#:~:text=In%20music%2C%20timbre%20(%2F%CB%88,choir%20voices%20and%20musical%20instruments</w:t>
+        </w:r>
+      </w:hyperlink>
       <w:r>
         <w:t>.</w:t>
+      </w:r>
+      <w:r>
+        <w:t xml:space="preserve"> </w:t>
+      </w:r>
+    </w:p>
+    <w:p>
+      <w:pPr>
+        <w:pStyle w:val="List"/>
+        <w:numPr>
+          <w:ilvl w:val="1"/>
+          <w:numId w:val="8"/>
+        </w:numPr>
+      </w:pPr>
+      <w:hyperlink r:id="rId34" w:history="1">
+        <w:r>
+          <w:rPr>
+            <w:rStyle w:val="Hyperlink"/>
+          </w:rPr>
+          <w:t>https://www.analog.com/en/design-center/landing-pages/001/beginners-guide-to-dsp.html</w:t>
+        </w:r>
+      </w:hyperlink>
+      <w:r>
+        <w:t xml:space="preserve"> </w:t>
+      </w:r>
+    </w:p>
+    <w:p>
+      <w:pPr>
+        <w:pStyle w:val="List"/>
+        <w:numPr>
+          <w:ilvl w:val="1"/>
+          <w:numId w:val="8"/>
+        </w:numPr>
+      </w:pPr>
+      <w:hyperlink r:id="rId35" w:history="1">
+        <w:r>
+          <w:rPr>
+            <w:rStyle w:val="Hyperlink"/>
+          </w:rPr>
+          <w:t>https://www.analog.com/en/design-center/glossary/sampling-rate.html</w:t>
+        </w:r>
+      </w:hyperlink>
+      <w:r>
+        <w:t xml:space="preserve"> </w:t>
+      </w:r>
+    </w:p>
+    <w:p>
+      <w:pPr>
+        <w:pStyle w:val="List"/>
+        <w:numPr>
+          <w:ilvl w:val="1"/>
+          <w:numId w:val="8"/>
+        </w:numPr>
+      </w:pPr>
+      <w:hyperlink r:id="rId36" w:history="1">
+        <w:r>
+          <w:rPr>
+            <w:rStyle w:val="Hyperlink"/>
+          </w:rPr>
+          <w:t>http://musicweb.ucsd.edu/~trsmyth/digitalAudio171/Nyquist_Sampling_Theorem.html</w:t>
+        </w:r>
+      </w:hyperlink>
+      <w:r>
+        <w:t xml:space="preserve">  </w:t>
       </w:r>
     </w:p>
     <w:p>
@@ -9320,7 +9647,7 @@
                     <pic:cNvPicPr/>
                   </pic:nvPicPr>
                   <pic:blipFill>
-                    <a:blip r:embed="rId33"/>
+                    <a:blip r:embed="rId37"/>
                     <a:stretch>
                       <a:fillRect/>
                     </a:stretch>
@@ -9469,7 +9796,7 @@
                     </pic:cNvPicPr>
                   </pic:nvPicPr>
                   <pic:blipFill>
-                    <a:blip r:embed="rId34">
+                    <a:blip r:embed="rId38">
                       <a:extLst>
                         <a:ext uri="{28A0092B-C50C-407E-A947-70E740481C1C}">
                           <a14:useLocalDpi xmlns:a14="http://schemas.microsoft.com/office/drawing/2010/main" val="0"/>
@@ -9564,7 +9891,7 @@
                     </pic:cNvPicPr>
                   </pic:nvPicPr>
                   <pic:blipFill>
-                    <a:blip r:embed="rId35">
+                    <a:blip r:embed="rId39">
                       <a:extLst>
                         <a:ext uri="{28A0092B-C50C-407E-A947-70E740481C1C}">
                           <a14:useLocalDpi xmlns:a14="http://schemas.microsoft.com/office/drawing/2010/main" val="0"/>
@@ -9655,7 +9982,7 @@
           <w:lang w:val="en-US"/>
         </w:rPr>
         <w:sectPr>
-          <w:headerReference w:type="default" r:id="rId36"/>
+          <w:headerReference w:type="default" r:id="rId40"/>
           <w:pgSz w:w="11906" w:h="16838" w:code="9"/>
           <w:pgMar w:top="1134" w:right="1134" w:bottom="1701" w:left="2268" w:header="567" w:footer="567" w:gutter="0"/>
           <w:pgNumType w:start="1"/>
@@ -9710,7 +10037,7 @@
       <w:proofErr w:type="gramEnd"/>
     </w:p>
     <w:sectPr>
-      <w:headerReference w:type="default" r:id="rId37"/>
+      <w:headerReference w:type="default" r:id="rId41"/>
       <w:pgSz w:w="11906" w:h="16838" w:code="9"/>
       <w:pgMar w:top="1134" w:right="1134" w:bottom="1701" w:left="2268" w:header="567" w:footer="567" w:gutter="0"/>
       <w:pgNumType w:start="1"/>
@@ -13875,6 +14202,18 @@
       <w:contextualSpacing/>
     </w:pPr>
   </w:style>
+  <w:style w:type="character" w:styleId="UnresolvedMention">
+    <w:name w:val="Unresolved Mention"/>
+    <w:basedOn w:val="DefaultParagraphFont"/>
+    <w:uiPriority w:val="99"/>
+    <w:semiHidden/>
+    <w:unhideWhenUsed/>
+    <w:rsid w:val="00764B3D"/>
+    <w:rPr>
+      <w:color w:val="605E5C"/>
+      <w:shd w:val="clear" w:color="auto" w:fill="E1DFDD"/>
+    </w:rPr>
+  </w:style>
 </w:styles>
 </file>
 
@@ -14326,9 +14665,7 @@
 </file>
 
 <file path=customXml/item2.xml><?xml version="1.0" encoding="utf-8"?>
-<p:properties xmlns:p="http://schemas.microsoft.com/office/2006/metadata/properties" xmlns:xsi="http://www.w3.org/2001/XMLSchema-instance" xmlns:pc="http://schemas.microsoft.com/office/infopath/2007/PartnerControls">
-  <documentManagement/>
-</p:properties>
+<b:Sources xmlns:b="http://schemas.openxmlformats.org/officeDocument/2006/bibliography" xmlns="http://schemas.openxmlformats.org/officeDocument/2006/bibliography" SelectedStyle="\APASixthEditionOfficeOnline.xsl" StyleName="APA" Version="6"/>
 </file>
 
 <file path=customXml/item3.xml><?xml version="1.0" encoding="utf-8"?>
@@ -14341,7 +14678,9 @@
 </file>
 
 <file path=customXml/item4.xml><?xml version="1.0" encoding="utf-8"?>
-<b:Sources xmlns:b="http://schemas.openxmlformats.org/officeDocument/2006/bibliography" xmlns="http://schemas.openxmlformats.org/officeDocument/2006/bibliography" SelectedStyle="\APASixthEditionOfficeOnline.xsl" StyleName="APA" Version="6"/>
+<p:properties xmlns:p="http://schemas.microsoft.com/office/2006/metadata/properties" xmlns:xsi="http://www.w3.org/2001/XMLSchema-instance" xmlns:pc="http://schemas.microsoft.com/office/infopath/2007/PartnerControls">
+  <documentManagement/>
+</p:properties>
 </file>
 
 <file path=customXml/itemProps1.xml><?xml version="1.0" encoding="utf-8"?>
@@ -14363,10 +14702,9 @@
 </file>
 
 <file path=customXml/itemProps2.xml><?xml version="1.0" encoding="utf-8"?>
-<ds:datastoreItem xmlns:ds="http://schemas.openxmlformats.org/officeDocument/2006/customXml" ds:itemID="{9476AE06-92CD-40D1-89B3-9C2A31572EB4}">
+<ds:datastoreItem xmlns:ds="http://schemas.openxmlformats.org/officeDocument/2006/customXml" ds:itemID="{2AF89A13-9699-4C7E-87A8-43209758D65E}">
   <ds:schemaRefs>
-    <ds:schemaRef ds:uri="http://schemas.microsoft.com/office/2006/metadata/properties"/>
-    <ds:schemaRef ds:uri="http://schemas.microsoft.com/office/infopath/2007/PartnerControls"/>
+    <ds:schemaRef ds:uri="http://schemas.openxmlformats.org/officeDocument/2006/bibliography"/>
   </ds:schemaRefs>
 </ds:datastoreItem>
 </file>
@@ -14380,9 +14718,10 @@
 </file>
 
 <file path=customXml/itemProps4.xml><?xml version="1.0" encoding="utf-8"?>
-<ds:datastoreItem xmlns:ds="http://schemas.openxmlformats.org/officeDocument/2006/customXml" ds:itemID="{2AF89A13-9699-4C7E-87A8-43209758D65E}">
+<ds:datastoreItem xmlns:ds="http://schemas.openxmlformats.org/officeDocument/2006/customXml" ds:itemID="{9476AE06-92CD-40D1-89B3-9C2A31572EB4}">
   <ds:schemaRefs>
-    <ds:schemaRef ds:uri="http://schemas.openxmlformats.org/officeDocument/2006/bibliography"/>
+    <ds:schemaRef ds:uri="http://schemas.microsoft.com/office/2006/metadata/properties"/>
+    <ds:schemaRef ds:uri="http://schemas.microsoft.com/office/infopath/2007/PartnerControls"/>
   </ds:schemaRefs>
 </ds:datastoreItem>
 </file>
</xml_diff>